<commit_message>
les chaton et comme disait Maurice marleau Ponty, les stimulis visuels ne sont que farouche ! LOL
</commit_message>
<xml_diff>
--- a/doc/paragraphes.docx
+++ b/doc/paragraphes.docx
@@ -100,12 +100,347 @@
     </w:p>
     <w:p>
       <w:r>
+        <w:t xml:space="preserve">Le réalisme dans le jeu vidéo est obtenu de </w:t>
+      </w:r>
+      <w:proofErr w:type="spellStart"/>
+      <w:r>
+        <w:t>differentes</w:t>
+      </w:r>
+      <w:proofErr w:type="spellEnd"/>
+      <w:r>
+        <w:t xml:space="preserve"> </w:t>
+      </w:r>
+      <w:proofErr w:type="spellStart"/>
+      <w:r>
+        <w:t>manieres</w:t>
+      </w:r>
+      <w:proofErr w:type="spellEnd"/>
+      <w:r>
+        <w:t xml:space="preserve">. La </w:t>
+      </w:r>
+      <w:proofErr w:type="spellStart"/>
+      <w:r>
+        <w:t>premiere</w:t>
+      </w:r>
+      <w:proofErr w:type="spellEnd"/>
+      <w:r>
+        <w:t xml:space="preserve"> est évidemment la qualité graphique. En effet la </w:t>
+      </w:r>
+      <w:proofErr w:type="spellStart"/>
+      <w:r>
+        <w:t>premiere</w:t>
+      </w:r>
+      <w:proofErr w:type="spellEnd"/>
+      <w:r>
+        <w:t xml:space="preserve"> chose que les joueurs vont remarquer est </w:t>
+      </w:r>
+      <w:proofErr w:type="spellStart"/>
+      <w:proofErr w:type="gramStart"/>
+      <w:r>
+        <w:t>a</w:t>
+      </w:r>
+      <w:proofErr w:type="spellEnd"/>
+      <w:proofErr w:type="gramEnd"/>
+      <w:r>
+        <w:t xml:space="preserve"> quel point les graphismes ont l’air « </w:t>
+      </w:r>
+      <w:proofErr w:type="spellStart"/>
+      <w:r>
+        <w:t>reel</w:t>
+      </w:r>
+      <w:proofErr w:type="spellEnd"/>
+      <w:r>
+        <w:t> ».</w:t>
+      </w:r>
+      <w:r>
+        <w:t xml:space="preserve"> </w:t>
+      </w:r>
+      <w:r>
+        <w:br/>
+        <w:t xml:space="preserve">Cependant, la perception seule ne suffit pas pour nous conduire </w:t>
+      </w:r>
+      <w:proofErr w:type="spellStart"/>
+      <w:proofErr w:type="gramStart"/>
+      <w:r>
+        <w:t>a</w:t>
+      </w:r>
+      <w:proofErr w:type="spellEnd"/>
+      <w:proofErr w:type="gramEnd"/>
+      <w:r>
+        <w:t xml:space="preserve"> penser que l’univers d’un jeu est « </w:t>
+      </w:r>
+      <w:proofErr w:type="spellStart"/>
+      <w:r>
+        <w:t>reel</w:t>
+      </w:r>
+      <w:proofErr w:type="spellEnd"/>
+      <w:r>
+        <w:t xml:space="preserve"> ». Il faut surtout s’attarder sur comment nous allons </w:t>
+      </w:r>
+      <w:proofErr w:type="spellStart"/>
+      <w:r>
+        <w:t>intéragir</w:t>
+      </w:r>
+      <w:proofErr w:type="spellEnd"/>
+      <w:r>
+        <w:t xml:space="preserve"> avec ce monde. On ne peut pas percevoir un monde virtuel de jeu vidéo comme étant « </w:t>
+      </w:r>
+      <w:proofErr w:type="spellStart"/>
+      <w:r>
+        <w:t>reel</w:t>
+      </w:r>
+      <w:proofErr w:type="spellEnd"/>
+      <w:r>
+        <w:t xml:space="preserve"> » </w:t>
+      </w:r>
+      <w:proofErr w:type="spellStart"/>
+      <w:r>
+        <w:t>a</w:t>
+      </w:r>
+      <w:proofErr w:type="spellEnd"/>
+      <w:r>
+        <w:t xml:space="preserve"> moins qu’il réagisse de manière </w:t>
+      </w:r>
+      <w:proofErr w:type="spellStart"/>
+      <w:r>
+        <w:t>réalistique</w:t>
+      </w:r>
+      <w:proofErr w:type="spellEnd"/>
+      <w:r>
+        <w:t xml:space="preserve"> pour nous. </w:t>
+      </w:r>
+      <w:r>
+        <w:br/>
+      </w:r>
+      <w:r>
+        <w:t xml:space="preserve">Maurice </w:t>
+      </w:r>
+      <w:r>
+        <w:t xml:space="preserve">Merleau-Ponty, philosophe français, </w:t>
+      </w:r>
+      <w:r>
+        <w:t>rejette l'idée de la perception comme une simple réception passive de stimuli visuel. L'action est une composante nécessaire de la perception.</w:t>
+      </w:r>
+    </w:p>
+    <w:p>
+      <w:r>
+        <w:t>(</w:t>
+      </w:r>
+      <w:proofErr w:type="spellStart"/>
+      <w:proofErr w:type="gramStart"/>
+      <w:r>
+        <w:t>experience</w:t>
+      </w:r>
+      <w:proofErr w:type="spellEnd"/>
+      <w:proofErr w:type="gramEnd"/>
+      <w:r>
+        <w:t xml:space="preserve"> des petits chats)</w:t>
+      </w:r>
+    </w:p>
+    <w:p/>
+    <w:p/>
+    <w:p/>
+    <w:p/>
+    <w:p>
+      <w:r>
+        <w:t xml:space="preserve">Le jeu vidéo était autrefois un outils utilisé pour </w:t>
+      </w:r>
+      <w:proofErr w:type="spellStart"/>
+      <w:r>
+        <w:t>echapper</w:t>
+      </w:r>
+      <w:proofErr w:type="spellEnd"/>
+      <w:r>
+        <w:t xml:space="preserve"> à la réalité par le détournement, ils sont maintenant une extension de la réalité dans laquelle nous vivons.</w:t>
+      </w:r>
+      <w:r>
+        <w:br/>
+        <w:t xml:space="preserve">Si nous regardons l’une des franchise les plus populaire du jeu vidéo : Super Mario </w:t>
+      </w:r>
+      <w:proofErr w:type="spellStart"/>
+      <w:r>
+        <w:t>Bros</w:t>
+      </w:r>
+      <w:proofErr w:type="spellEnd"/>
+      <w:r>
+        <w:t xml:space="preserve">, on peut voir qu’il </w:t>
+      </w:r>
+      <w:proofErr w:type="spellStart"/>
+      <w:r>
+        <w:t>sagit</w:t>
+      </w:r>
+      <w:proofErr w:type="spellEnd"/>
+      <w:r>
+        <w:t xml:space="preserve"> d’un plombier qui parcours des niveau </w:t>
+      </w:r>
+      <w:proofErr w:type="spellStart"/>
+      <w:r>
+        <w:t>a</w:t>
+      </w:r>
+      <w:proofErr w:type="spellEnd"/>
+      <w:r>
+        <w:t xml:space="preserve"> travers des tuyaux, </w:t>
+      </w:r>
+      <w:proofErr w:type="spellStart"/>
+      <w:r>
+        <w:t>penetre</w:t>
+      </w:r>
+      <w:proofErr w:type="spellEnd"/>
+      <w:r>
+        <w:t xml:space="preserve"> dans un monde </w:t>
+      </w:r>
+      <w:proofErr w:type="spellStart"/>
+      <w:r>
+        <w:t>ou</w:t>
+      </w:r>
+      <w:proofErr w:type="spellEnd"/>
+      <w:r>
+        <w:t xml:space="preserve"> il doit sauver une </w:t>
+      </w:r>
+      <w:proofErr w:type="spellStart"/>
+      <w:r>
+        <w:t>princessse</w:t>
+      </w:r>
+      <w:proofErr w:type="spellEnd"/>
+      <w:r>
+        <w:t xml:space="preserve">, naviguer dans un monde pleins de champignon et de monstres en tout genre. On peut voir qu’aucun de ces </w:t>
+      </w:r>
+      <w:proofErr w:type="spellStart"/>
+      <w:r>
+        <w:t>evenements</w:t>
+      </w:r>
+      <w:proofErr w:type="spellEnd"/>
+      <w:r>
+        <w:t xml:space="preserve"> n’est plausible dans notre réalité.</w:t>
+      </w:r>
+    </w:p>
+    <w:p>
+      <w:r>
+        <w:t xml:space="preserve">Cependant, de nos jours beaucoup de jeux utilise comme </w:t>
+      </w:r>
+      <w:proofErr w:type="spellStart"/>
+      <w:r>
+        <w:t>universe</w:t>
+      </w:r>
+      <w:proofErr w:type="spellEnd"/>
+      <w:r>
+        <w:t xml:space="preserve"> une copie de notre réalité. De nombreux jeu ayant pour </w:t>
+      </w:r>
+      <w:proofErr w:type="spellStart"/>
+      <w:r>
+        <w:t>theme</w:t>
+      </w:r>
+      <w:proofErr w:type="spellEnd"/>
+      <w:r>
+        <w:t xml:space="preserve"> la guerre ont fait surface depuis la </w:t>
+      </w:r>
+      <w:proofErr w:type="spellStart"/>
+      <w:r>
+        <w:t>derniere</w:t>
+      </w:r>
+      <w:proofErr w:type="spellEnd"/>
+      <w:r>
+        <w:t xml:space="preserve"> </w:t>
+      </w:r>
+      <w:proofErr w:type="spellStart"/>
+      <w:r>
+        <w:t>décénie</w:t>
+      </w:r>
+      <w:proofErr w:type="spellEnd"/>
+      <w:r>
+        <w:t xml:space="preserve">, en effet on peut voir une préférence chez les éditeurs a utilisé </w:t>
+      </w:r>
+      <w:proofErr w:type="spellStart"/>
+      <w:r>
+        <w:t>l’irak</w:t>
+      </w:r>
+      <w:proofErr w:type="spellEnd"/>
+      <w:r>
+        <w:t xml:space="preserve"> comme environnement dans </w:t>
+      </w:r>
+      <w:proofErr w:type="gramStart"/>
+      <w:r>
+        <w:t>leurs jeu</w:t>
+      </w:r>
+      <w:proofErr w:type="gramEnd"/>
+      <w:r>
+        <w:t xml:space="preserve">. Il est difficile d’imaginer lorsque l’on regarde en </w:t>
+      </w:r>
+      <w:proofErr w:type="spellStart"/>
+      <w:r>
+        <w:t>arriere</w:t>
+      </w:r>
+      <w:proofErr w:type="spellEnd"/>
+      <w:r>
+        <w:t xml:space="preserve">, dans les année 1980, des jeux traitant des otages en </w:t>
+      </w:r>
+      <w:proofErr w:type="spellStart"/>
+      <w:r>
+        <w:t>iran</w:t>
+      </w:r>
+      <w:proofErr w:type="spellEnd"/>
+      <w:r>
+        <w:t xml:space="preserve"> ou la guerre des malouines. Mais aujourd’hui nous </w:t>
+      </w:r>
+      <w:proofErr w:type="spellStart"/>
+      <w:r>
+        <w:t>voyont</w:t>
+      </w:r>
+      <w:proofErr w:type="spellEnd"/>
+      <w:r>
+        <w:t xml:space="preserve"> que les jeux utilisent les conflits actuels comme un monde imaginaire de jeu. </w:t>
+      </w:r>
+    </w:p>
+    <w:p>
+      <w:r>
+        <w:t xml:space="preserve">Il est vrai que </w:t>
+      </w:r>
+      <w:proofErr w:type="gramStart"/>
+      <w:r>
+        <w:t>les innovations technologique</w:t>
+      </w:r>
+      <w:proofErr w:type="gramEnd"/>
+      <w:r>
+        <w:t xml:space="preserve"> permettent aujourd’hui de rendre plus </w:t>
+      </w:r>
+      <w:proofErr w:type="spellStart"/>
+      <w:r>
+        <w:t>realiste</w:t>
+      </w:r>
+      <w:proofErr w:type="spellEnd"/>
+      <w:r>
+        <w:t xml:space="preserve"> et plus facile le développement de jeu de guerre. Le développement d’un jeu basé sur la </w:t>
+      </w:r>
+      <w:proofErr w:type="spellStart"/>
+      <w:r>
+        <w:t>guere</w:t>
+      </w:r>
+      <w:proofErr w:type="spellEnd"/>
+      <w:r>
+        <w:t xml:space="preserve"> au moyen orient </w:t>
+      </w:r>
+      <w:r>
+        <w:t xml:space="preserve">est plus facile à développer que de commencer un jeu à partir de zéro avec de nouveaux personnages, des décors, scénarios, etc. </w:t>
+      </w:r>
+      <w:r>
+        <w:t xml:space="preserve">Dans </w:t>
+      </w:r>
+      <w:proofErr w:type="gramStart"/>
+      <w:r>
+        <w:t>une majeur partie</w:t>
+      </w:r>
+      <w:proofErr w:type="gramEnd"/>
+      <w:r>
+        <w:t xml:space="preserve"> des cas, c’est un moyen rapide de se faire de l’argent rapidement.</w:t>
+      </w:r>
+    </w:p>
+    <w:p/>
+    <w:p>
+      <w:r>
         <w:br w:type="page"/>
       </w:r>
       <w:bookmarkStart w:id="0" w:name="_GoBack"/>
       <w:bookmarkEnd w:id="0"/>
-    </w:p>
-    <w:p>
       <w:r>
         <w:lastRenderedPageBreak/>
         <w:t xml:space="preserve">Concernant les personnages, </w:t>
@@ -394,13 +729,7 @@
         <w:t xml:space="preserve"> et de plus en plus fidèle a la physique. </w:t>
       </w:r>
       <w:r>
-        <w:t xml:space="preserve">Certains </w:t>
-      </w:r>
-      <w:r>
-        <w:t xml:space="preserve">résultats </w:t>
-      </w:r>
-      <w:r>
-        <w:t xml:space="preserve">sont visuellement impressionnant comme </w:t>
+        <w:t xml:space="preserve">Certains résultats sont visuellement impressionnant comme </w:t>
       </w:r>
       <w:proofErr w:type="spellStart"/>
       <w:r>
@@ -424,13 +753,7 @@
       </w:r>
       <w:proofErr w:type="spellEnd"/>
       <w:r>
-        <w:t xml:space="preserve"> seulement)</w:t>
-      </w:r>
-      <w:r>
-        <w:t>.</w:t>
-      </w:r>
-      <w:r>
-        <w:t xml:space="preserve"> Cependant nous pouvons voir certains titre </w:t>
+        <w:t xml:space="preserve"> seulement). Cependant nous pouvons voir certains titre </w:t>
       </w:r>
       <w:proofErr w:type="spellStart"/>
       <w:proofErr w:type="gramStart"/>
@@ -650,107 +973,115 @@
       <w:r>
         <w:t xml:space="preserve">Il est évident que </w:t>
       </w:r>
+      <w:r>
+        <w:t>des environnements destructibles</w:t>
+      </w:r>
+      <w:r>
+        <w:t xml:space="preserve"> avec des propriétés physiques </w:t>
+      </w:r>
+      <w:r>
+        <w:t>réalistes</w:t>
+      </w:r>
+      <w:r>
+        <w:t xml:space="preserve"> et des visages </w:t>
+      </w:r>
+      <w:r>
+        <w:t>sérieusement</w:t>
+      </w:r>
+      <w:r>
+        <w:t xml:space="preserve"> modélisé ne rendront pas un jeu ennuyeux en un jeu excitant. Cependant cela permet aux développeurs d’explorer des récits plus subtiles. </w:t>
+      </w:r>
+      <w:r>
+        <w:br/>
+      </w:r>
+      <w:r>
+        <w:t>Le jeu</w:t>
+      </w:r>
+      <w:r>
+        <w:t xml:space="preserve"> de Rockstar, L.A Noire, sorti en 2011, a voulu offrir une nouvelle perspective au joueurs. </w:t>
+      </w:r>
+      <w:r>
+        <w:t xml:space="preserve">Dans ce jeu nous </w:t>
+      </w:r>
+      <w:proofErr w:type="spellStart"/>
+      <w:r>
+        <w:t>incarnont</w:t>
+      </w:r>
+      <w:proofErr w:type="spellEnd"/>
+      <w:r>
+        <w:t xml:space="preserve"> un officier de police gravant les échelons et menant toute sorte d’</w:t>
+      </w:r>
+      <w:proofErr w:type="spellStart"/>
+      <w:r>
+        <w:t>enquete</w:t>
+      </w:r>
+      <w:proofErr w:type="spellEnd"/>
+      <w:r>
+        <w:t xml:space="preserve"> de sur des meurtres. La particularité de ce jeu est que</w:t>
+      </w:r>
+      <w:r>
+        <w:t xml:space="preserve"> les visages des personnages ont été modélisé et animé </w:t>
+      </w:r>
+      <w:proofErr w:type="spellStart"/>
+      <w:r>
+        <w:t>a</w:t>
+      </w:r>
+      <w:proofErr w:type="spellEnd"/>
+      <w:r>
+        <w:t xml:space="preserve"> l’aide de la motion capture afin que </w:t>
+      </w:r>
       <w:proofErr w:type="gramStart"/>
       <w:r>
-        <w:t>des environnement destructibles</w:t>
+        <w:t>le joueurs</w:t>
       </w:r>
       <w:proofErr w:type="gramEnd"/>
       <w:r>
-        <w:t xml:space="preserve"> avec des propriétés physiques </w:t>
-      </w:r>
-      <w:proofErr w:type="spellStart"/>
-      <w:r>
-        <w:t>rélaistes</w:t>
-      </w:r>
-      <w:proofErr w:type="spellEnd"/>
-      <w:r>
-        <w:t xml:space="preserve"> et des visages </w:t>
-      </w:r>
-      <w:proofErr w:type="spellStart"/>
-      <w:r>
-        <w:t>serieusement</w:t>
-      </w:r>
-      <w:proofErr w:type="spellEnd"/>
-      <w:r>
-        <w:t xml:space="preserve"> modélisé ne rendront pas un jeu ennuyeux en un jeu excitant. Cependant cela permet aux développeurs d’explorer des récits plus subtiles. </w:t>
-      </w:r>
-      <w:r>
-        <w:br/>
+        <w:t xml:space="preserve"> puisse décelé si les personnages était en train de mentir lors des </w:t>
+      </w:r>
+      <w:proofErr w:type="spellStart"/>
+      <w:r>
+        <w:t>intérrogatoires</w:t>
+      </w:r>
+      <w:proofErr w:type="spellEnd"/>
+      <w:r>
+        <w:t xml:space="preserve"> en lisant les expressions faciales et le langage corporel de ces derniers. </w:t>
+      </w:r>
+      <w:r>
+        <w:t xml:space="preserve">Le résultat obtenu par Rockstar n’était pas parfait mais pourrait </w:t>
+      </w:r>
+      <w:r>
+        <w:t>être</w:t>
+      </w:r>
+      <w:r>
+        <w:t xml:space="preserve"> atteint dans quelques années notamment lorsqu’on voit la démo publiée par </w:t>
+      </w:r>
+      <w:proofErr w:type="spellStart"/>
+      <w:r>
+        <w:t>Supermassive</w:t>
+      </w:r>
+      <w:proofErr w:type="spellEnd"/>
+      <w:r>
+        <w:t xml:space="preserve"> </w:t>
+      </w:r>
+      <w:proofErr w:type="spellStart"/>
+      <w:r>
+        <w:t>Games</w:t>
+      </w:r>
+      <w:proofErr w:type="spellEnd"/>
+      <w:r>
+        <w:t xml:space="preserve"> qui montre leur utilisation impressionnante de l’animation faciale contextuelle. (</w:t>
       </w:r>
       <w:proofErr w:type="gramStart"/>
       <w:r>
-        <w:t>Le jeux</w:t>
+        <w:t>à</w:t>
       </w:r>
       <w:proofErr w:type="gramEnd"/>
       <w:r>
-        <w:t xml:space="preserve"> de Rockstar, L.A Noire, sorti en 2011, a voulu offrir une nouvelle perspective au joueurs. En effet les visages des personnages ont été modélisé et animé </w:t>
-      </w:r>
-      <w:proofErr w:type="spellStart"/>
-      <w:r>
-        <w:t>a</w:t>
-      </w:r>
-      <w:proofErr w:type="spellEnd"/>
-      <w:r>
-        <w:t xml:space="preserve"> l’aide de la motion capture afin que </w:t>
-      </w:r>
-      <w:proofErr w:type="gramStart"/>
-      <w:r>
-        <w:t>le joueurs</w:t>
-      </w:r>
-      <w:proofErr w:type="gramEnd"/>
-      <w:r>
-        <w:t xml:space="preserve"> puisse décelé si les personnages était en train de mentir lors des </w:t>
-      </w:r>
-      <w:proofErr w:type="spellStart"/>
-      <w:r>
-        <w:t>intérrogatoires</w:t>
-      </w:r>
-      <w:proofErr w:type="spellEnd"/>
-      <w:r>
-        <w:t xml:space="preserve"> en lisant les expressions faciales et le langage corporel de ces derniers. </w:t>
-      </w:r>
-      <w:r>
-        <w:t xml:space="preserve">Le résultat obtenu par Rockstar n’était pas parfait mais pourrait </w:t>
-      </w:r>
-      <w:proofErr w:type="spellStart"/>
-      <w:r>
-        <w:t>etre</w:t>
-      </w:r>
-      <w:proofErr w:type="spellEnd"/>
-      <w:r>
-        <w:t xml:space="preserve"> atteint dans quelques années notamment lorsqu’on voit la démo publiée par </w:t>
-      </w:r>
-      <w:proofErr w:type="spellStart"/>
-      <w:r>
-        <w:t>Supermassive</w:t>
-      </w:r>
-      <w:proofErr w:type="spellEnd"/>
-      <w:r>
-        <w:t xml:space="preserve"> </w:t>
-      </w:r>
-      <w:proofErr w:type="spellStart"/>
-      <w:r>
-        <w:t>Games</w:t>
-      </w:r>
-      <w:proofErr w:type="spellEnd"/>
-      <w:r>
-        <w:t xml:space="preserve"> qui montre leur utilisation impressionnante de l’animation faciale contextuelle. (</w:t>
-      </w:r>
-      <w:proofErr w:type="spellStart"/>
-      <w:proofErr w:type="gramStart"/>
-      <w:r>
-        <w:t>a</w:t>
-      </w:r>
-      <w:proofErr w:type="spellEnd"/>
-      <w:proofErr w:type="gramEnd"/>
-      <w:r>
         <w:t xml:space="preserve"> voir parce que </w:t>
       </w:r>
-      <w:proofErr w:type="spellStart"/>
-      <w:r>
-        <w:t>difficil</w:t>
-      </w:r>
-      <w:proofErr w:type="spellEnd"/>
+      <w:r>
+        <w:t>difficile</w:t>
+      </w:r>
       <w:r>
         <w:t xml:space="preserve"> de montrer ça dans un doc …)</w:t>
       </w:r>

</xml_diff>

<commit_message>
Intro + page 2 garde
</commit_message>
<xml_diff>
--- a/doc/paragraphes.docx
+++ b/doc/paragraphes.docx
@@ -1,6 +1,6 @@
 
 <file path=word/document.xml><?xml version="1.0" encoding="utf-8"?>
-<w:document xmlns:wpc="http://schemas.microsoft.com/office/word/2010/wordprocessingCanvas" xmlns:cx="http://schemas.microsoft.com/office/drawing/2014/chartex" xmlns:mc="http://schemas.openxmlformats.org/markup-compatibility/2006" xmlns:o="urn:schemas-microsoft-com:office:office" xmlns:r="http://schemas.openxmlformats.org/officeDocument/2006/relationships" xmlns:m="http://schemas.openxmlformats.org/officeDocument/2006/math" xmlns:v="urn:schemas-microsoft-com:vml" xmlns:wp14="http://schemas.microsoft.com/office/word/2010/wordprocessingDrawing" xmlns:wp="http://schemas.openxmlformats.org/drawingml/2006/wordprocessingDrawing" xmlns:w10="urn:schemas-microsoft-com:office:word" xmlns:w="http://schemas.openxmlformats.org/wordprocessingml/2006/main" xmlns:w14="http://schemas.microsoft.com/office/word/2010/wordml" xmlns:w15="http://schemas.microsoft.com/office/word/2012/wordml" xmlns:w16se="http://schemas.microsoft.com/office/word/2015/wordml/symex" xmlns:wpg="http://schemas.microsoft.com/office/word/2010/wordprocessingGroup" xmlns:wpi="http://schemas.microsoft.com/office/word/2010/wordprocessingInk" xmlns:wne="http://schemas.microsoft.com/office/word/2006/wordml" xmlns:wps="http://schemas.microsoft.com/office/word/2010/wordprocessingShape" mc:Ignorable="w14 w15 w16se wp14">
+<w:document xmlns:wpc="http://schemas.microsoft.com/office/word/2010/wordprocessingCanvas" xmlns:mc="http://schemas.openxmlformats.org/markup-compatibility/2006" xmlns:o="urn:schemas-microsoft-com:office:office" xmlns:r="http://schemas.openxmlformats.org/officeDocument/2006/relationships" xmlns:m="http://schemas.openxmlformats.org/officeDocument/2006/math" xmlns:v="urn:schemas-microsoft-com:vml" xmlns:wp14="http://schemas.microsoft.com/office/word/2010/wordprocessingDrawing" xmlns:wp="http://schemas.openxmlformats.org/drawingml/2006/wordprocessingDrawing" xmlns:w10="urn:schemas-microsoft-com:office:word" xmlns:w="http://schemas.openxmlformats.org/wordprocessingml/2006/main" xmlns:w14="http://schemas.microsoft.com/office/word/2010/wordml" xmlns:wpg="http://schemas.microsoft.com/office/word/2010/wordprocessingGroup" xmlns:wpi="http://schemas.microsoft.com/office/word/2010/wordprocessingInk" xmlns:wne="http://schemas.microsoft.com/office/word/2006/wordml" xmlns:wps="http://schemas.microsoft.com/office/word/2010/wordprocessingShape" mc:Ignorable="w14 wp14">
   <w:body>
     <w:p>
       <w:r>
@@ -135,12 +135,10 @@
         <w:t xml:space="preserve"> chose que les joueurs vont remarquer est </w:t>
       </w:r>
       <w:proofErr w:type="spellStart"/>
-      <w:proofErr w:type="gramStart"/>
       <w:r>
         <w:t>a</w:t>
       </w:r>
       <w:proofErr w:type="spellEnd"/>
-      <w:proofErr w:type="gramEnd"/>
       <w:r>
         <w:t xml:space="preserve"> quel point les graphismes ont l’air « </w:t>
       </w:r>
@@ -216,10 +214,7 @@
         <w:t xml:space="preserve">Maurice </w:t>
       </w:r>
       <w:r>
-        <w:t xml:space="preserve">Merleau-Ponty, philosophe français, </w:t>
-      </w:r>
-      <w:r>
-        <w:t>rejette l'idée de la perception comme une simple réception passive de stimuli visuel. L'action est une composante nécessaire de la perception.</w:t>
+        <w:t>Merleau-Ponty, philosophe français, rejette l'idée de la perception comme une simple réception passive de stimuli visuel. L'action est une composante nécessaire de la perception.</w:t>
       </w:r>
     </w:p>
     <w:p>
@@ -356,15 +351,7 @@
       </w:r>
       <w:proofErr w:type="spellEnd"/>
       <w:r>
-        <w:t xml:space="preserve"> comme environnement dans </w:t>
-      </w:r>
-      <w:proofErr w:type="gramStart"/>
-      <w:r>
-        <w:t>leurs jeu</w:t>
-      </w:r>
-      <w:proofErr w:type="gramEnd"/>
-      <w:r>
-        <w:t xml:space="preserve">. Il est difficile d’imaginer lorsque l’on regarde en </w:t>
+        <w:t xml:space="preserve"> comme environnement dans leurs jeu. Il est difficile d’imaginer lorsque l’on regarde en </w:t>
       </w:r>
       <w:proofErr w:type="spellStart"/>
       <w:r>
@@ -393,45 +380,31 @@
     </w:p>
     <w:p>
       <w:r>
-        <w:t xml:space="preserve">Il est vrai que </w:t>
+        <w:t xml:space="preserve">Il est vrai que les innovations technologique permettent aujourd’hui de rendre plus </w:t>
+      </w:r>
+      <w:proofErr w:type="spellStart"/>
+      <w:r>
+        <w:t>realiste</w:t>
+      </w:r>
+      <w:proofErr w:type="spellEnd"/>
+      <w:r>
+        <w:t xml:space="preserve"> et plus facile le développement de jeu de guerre. Le développement d’un jeu basé sur la </w:t>
+      </w:r>
+      <w:proofErr w:type="spellStart"/>
+      <w:r>
+        <w:t>guere</w:t>
+      </w:r>
+      <w:proofErr w:type="spellEnd"/>
+      <w:r>
+        <w:t xml:space="preserve"> au moyen orient est plus facile à développer que de commencer un jeu à partir de zéro avec de nouveaux personnages, des décors, scénarios, etc. Dans une </w:t>
       </w:r>
       <w:proofErr w:type="gramStart"/>
       <w:r>
-        <w:t>les innovations technologique</w:t>
+        <w:t>majeur</w:t>
       </w:r>
       <w:proofErr w:type="gramEnd"/>
       <w:r>
-        <w:t xml:space="preserve"> permettent aujourd’hui de rendre plus </w:t>
-      </w:r>
-      <w:proofErr w:type="spellStart"/>
-      <w:r>
-        <w:t>realiste</w:t>
-      </w:r>
-      <w:proofErr w:type="spellEnd"/>
-      <w:r>
-        <w:t xml:space="preserve"> et plus facile le développement de jeu de guerre. Le développement d’un jeu basé sur la </w:t>
-      </w:r>
-      <w:proofErr w:type="spellStart"/>
-      <w:r>
-        <w:t>guere</w:t>
-      </w:r>
-      <w:proofErr w:type="spellEnd"/>
-      <w:r>
-        <w:t xml:space="preserve"> au moyen orient </w:t>
-      </w:r>
-      <w:r>
-        <w:t xml:space="preserve">est plus facile à développer que de commencer un jeu à partir de zéro avec de nouveaux personnages, des décors, scénarios, etc. </w:t>
-      </w:r>
-      <w:r>
-        <w:t xml:space="preserve">Dans </w:t>
-      </w:r>
-      <w:proofErr w:type="gramStart"/>
-      <w:r>
-        <w:t>une majeur partie</w:t>
-      </w:r>
-      <w:proofErr w:type="gramEnd"/>
-      <w:r>
-        <w:t xml:space="preserve"> des cas, c’est un moyen rapide de se faire de l’argent rapidement.</w:t>
+        <w:t xml:space="preserve"> partie des cas, c’est un moyen rapide de se faire de l’argent rapidement.</w:t>
       </w:r>
     </w:p>
     <w:p/>
@@ -439,8 +412,6 @@
       <w:r>
         <w:br w:type="page"/>
       </w:r>
-      <w:bookmarkStart w:id="0" w:name="_GoBack"/>
-      <w:bookmarkEnd w:id="0"/>
       <w:r>
         <w:lastRenderedPageBreak/>
         <w:t xml:space="preserve">Concernant les personnages, </w:t>
@@ -507,7 +478,15 @@
       </w:r>
       <w:proofErr w:type="spellEnd"/>
       <w:r>
-        <w:t xml:space="preserve"> Mori, un roboticien japonais. Cette théorie concerne l'</w:t>
+        <w:t xml:space="preserve"> </w:t>
+      </w:r>
+      <w:proofErr w:type="spellStart"/>
+      <w:r>
+        <w:t>Mori</w:t>
+      </w:r>
+      <w:proofErr w:type="spellEnd"/>
+      <w:r>
+        <w:t>, un roboticien japonais. Cette théorie concerne l'</w:t>
       </w:r>
       <w:proofErr w:type="spellStart"/>
       <w:r>
@@ -536,6 +515,7 @@
       <w:r>
         <w:rPr>
           <w:noProof/>
+          <w:lang w:eastAsia="fr-FR"/>
         </w:rPr>
         <w:drawing>
           <wp:inline distT="0" distB="0" distL="0" distR="0">
@@ -553,7 +533,7 @@
                     <pic:cNvPicPr/>
                   </pic:nvPicPr>
                   <pic:blipFill>
-                    <a:blip r:embed="rId4">
+                    <a:blip r:embed="rId5">
                       <a:extLst>
                         <a:ext uri="{28A0092B-C50C-407E-A947-70E740481C1C}">
                           <a14:useLocalDpi xmlns:a14="http://schemas.microsoft.com/office/drawing/2010/main" val="0"/>
@@ -715,18 +695,21 @@
     </w:p>
     <w:p>
       <w:r>
-        <w:t xml:space="preserve">Beaucoup de jeux ont maintenant tenté de rendre </w:t>
+        <w:t>Beaucoup de jeux ont maintenant tenté de rendre leur univers destructible</w:t>
+      </w:r>
+      <w:r>
+        <w:t>s</w:t>
+      </w:r>
+      <w:r>
+        <w:t xml:space="preserve"> et de plus en plus fidèle </w:t>
       </w:r>
       <w:proofErr w:type="gramStart"/>
       <w:r>
-        <w:t>leur univers destructible</w:t>
-      </w:r>
-      <w:r>
-        <w:t>s</w:t>
+        <w:t>a</w:t>
       </w:r>
       <w:proofErr w:type="gramEnd"/>
       <w:r>
-        <w:t xml:space="preserve"> et de plus en plus fidèle a la physique. </w:t>
+        <w:t xml:space="preserve"> la physique. </w:t>
       </w:r>
       <w:r>
         <w:t xml:space="preserve">Certains résultats sont visuellement impressionnant comme </w:t>
@@ -838,7 +821,15 @@
       </w:r>
       <w:proofErr w:type="spellEnd"/>
       <w:r>
-        <w:t xml:space="preserve"> Engine. </w:t>
+        <w:t xml:space="preserve"> </w:t>
+      </w:r>
+      <w:proofErr w:type="spellStart"/>
+      <w:r>
+        <w:t>Engine</w:t>
+      </w:r>
+      <w:proofErr w:type="spellEnd"/>
+      <w:r>
+        <w:t xml:space="preserve">. </w:t>
       </w:r>
     </w:p>
     <w:p/>
@@ -939,6 +930,8 @@
       <w:r>
         <w:t>element</w:t>
       </w:r>
+      <w:bookmarkStart w:id="0" w:name="_GoBack"/>
+      <w:bookmarkEnd w:id="0"/>
       <w:proofErr w:type="spellEnd"/>
       <w:r>
         <w:t xml:space="preserve"> comme les yeux, qui prennent une place minime </w:t>
@@ -1023,20 +1016,14 @@
         <w:t xml:space="preserve"> les visages des personnages ont été modélisé et animé </w:t>
       </w:r>
       <w:proofErr w:type="spellStart"/>
+      <w:proofErr w:type="gramStart"/>
       <w:r>
         <w:t>a</w:t>
       </w:r>
       <w:proofErr w:type="spellEnd"/>
-      <w:r>
-        <w:t xml:space="preserve"> l’aide de la motion capture afin que </w:t>
-      </w:r>
-      <w:proofErr w:type="gramStart"/>
-      <w:r>
-        <w:t>le joueurs</w:t>
-      </w:r>
       <w:proofErr w:type="gramEnd"/>
       <w:r>
-        <w:t xml:space="preserve"> puisse décelé si les personnages était en train de mentir lors des </w:t>
+        <w:t xml:space="preserve"> l’aide de la motion capture afin que le joueurs puisse décelé si les personnages était en train de mentir lors des </w:t>
       </w:r>
       <w:proofErr w:type="spellStart"/>
       <w:r>
@@ -1098,7 +1085,7 @@
 </file>
 
 <file path=word/styles.xml><?xml version="1.0" encoding="utf-8"?>
-<w:styles xmlns:mc="http://schemas.openxmlformats.org/markup-compatibility/2006" xmlns:r="http://schemas.openxmlformats.org/officeDocument/2006/relationships" xmlns:w="http://schemas.openxmlformats.org/wordprocessingml/2006/main" xmlns:w14="http://schemas.microsoft.com/office/word/2010/wordml" xmlns:w15="http://schemas.microsoft.com/office/word/2012/wordml" xmlns:w16se="http://schemas.microsoft.com/office/word/2015/wordml/symex" mc:Ignorable="w14 w15 w16se">
+<w:styles xmlns:mc="http://schemas.openxmlformats.org/markup-compatibility/2006" xmlns:r="http://schemas.openxmlformats.org/officeDocument/2006/relationships" xmlns:w="http://schemas.openxmlformats.org/wordprocessingml/2006/main" xmlns:w14="http://schemas.microsoft.com/office/word/2010/wordml" mc:Ignorable="w14">
   <w:docDefaults>
     <w:rPrDefault>
       <w:rPr>
@@ -1114,378 +1101,144 @@
       </w:pPr>
     </w:pPrDefault>
   </w:docDefaults>
-  <w:latentStyles w:defLockedState="0" w:defUIPriority="99" w:defSemiHidden="0" w:defUnhideWhenUsed="0" w:defQFormat="0" w:count="371">
-    <w:lsdException w:name="Normal" w:uiPriority="0" w:qFormat="1"/>
-    <w:lsdException w:name="heading 1" w:uiPriority="9" w:qFormat="1"/>
-    <w:lsdException w:name="heading 2" w:semiHidden="1" w:uiPriority="9" w:unhideWhenUsed="1" w:qFormat="1"/>
-    <w:lsdException w:name="heading 3" w:semiHidden="1" w:uiPriority="9" w:unhideWhenUsed="1" w:qFormat="1"/>
-    <w:lsdException w:name="heading 4" w:semiHidden="1" w:uiPriority="9" w:unhideWhenUsed="1" w:qFormat="1"/>
-    <w:lsdException w:name="heading 5" w:semiHidden="1" w:uiPriority="9" w:unhideWhenUsed="1" w:qFormat="1"/>
-    <w:lsdException w:name="heading 6" w:semiHidden="1" w:uiPriority="9" w:unhideWhenUsed="1" w:qFormat="1"/>
-    <w:lsdException w:name="heading 7" w:semiHidden="1" w:uiPriority="9" w:unhideWhenUsed="1" w:qFormat="1"/>
-    <w:lsdException w:name="heading 8" w:semiHidden="1" w:uiPriority="9" w:unhideWhenUsed="1" w:qFormat="1"/>
-    <w:lsdException w:name="heading 9" w:semiHidden="1" w:uiPriority="9" w:unhideWhenUsed="1" w:qFormat="1"/>
-    <w:lsdException w:name="index 1" w:semiHidden="1" w:unhideWhenUsed="1"/>
-    <w:lsdException w:name="index 2" w:semiHidden="1" w:unhideWhenUsed="1"/>
-    <w:lsdException w:name="index 3" w:semiHidden="1" w:unhideWhenUsed="1"/>
-    <w:lsdException w:name="index 4" w:semiHidden="1" w:unhideWhenUsed="1"/>
-    <w:lsdException w:name="index 5" w:semiHidden="1" w:unhideWhenUsed="1"/>
-    <w:lsdException w:name="index 6" w:semiHidden="1" w:unhideWhenUsed="1"/>
-    <w:lsdException w:name="index 7" w:semiHidden="1" w:unhideWhenUsed="1"/>
-    <w:lsdException w:name="index 8" w:semiHidden="1" w:unhideWhenUsed="1"/>
-    <w:lsdException w:name="index 9" w:semiHidden="1" w:unhideWhenUsed="1"/>
-    <w:lsdException w:name="toc 1" w:semiHidden="1" w:uiPriority="39" w:unhideWhenUsed="1"/>
-    <w:lsdException w:name="toc 2" w:semiHidden="1" w:uiPriority="39" w:unhideWhenUsed="1"/>
-    <w:lsdException w:name="toc 3" w:semiHidden="1" w:uiPriority="39" w:unhideWhenUsed="1"/>
-    <w:lsdException w:name="toc 4" w:semiHidden="1" w:uiPriority="39" w:unhideWhenUsed="1"/>
-    <w:lsdException w:name="toc 5" w:semiHidden="1" w:uiPriority="39" w:unhideWhenUsed="1"/>
-    <w:lsdException w:name="toc 6" w:semiHidden="1" w:uiPriority="39" w:unhideWhenUsed="1"/>
-    <w:lsdException w:name="toc 7" w:semiHidden="1" w:uiPriority="39" w:unhideWhenUsed="1"/>
-    <w:lsdException w:name="toc 8" w:semiHidden="1" w:uiPriority="39" w:unhideWhenUsed="1"/>
-    <w:lsdException w:name="toc 9" w:semiHidden="1" w:uiPriority="39" w:unhideWhenUsed="1"/>
-    <w:lsdException w:name="Normal Indent" w:semiHidden="1" w:unhideWhenUsed="1"/>
-    <w:lsdException w:name="footnote text" w:semiHidden="1" w:unhideWhenUsed="1"/>
-    <w:lsdException w:name="annotation text" w:semiHidden="1" w:unhideWhenUsed="1"/>
-    <w:lsdException w:name="header" w:semiHidden="1" w:unhideWhenUsed="1"/>
-    <w:lsdException w:name="footer" w:semiHidden="1" w:unhideWhenUsed="1"/>
-    <w:lsdException w:name="index heading" w:semiHidden="1" w:unhideWhenUsed="1"/>
-    <w:lsdException w:name="caption" w:semiHidden="1" w:uiPriority="35" w:unhideWhenUsed="1" w:qFormat="1"/>
-    <w:lsdException w:name="table of figures" w:semiHidden="1" w:unhideWhenUsed="1"/>
-    <w:lsdException w:name="envelope address" w:semiHidden="1" w:unhideWhenUsed="1"/>
-    <w:lsdException w:name="envelope return" w:semiHidden="1" w:unhideWhenUsed="1"/>
-    <w:lsdException w:name="footnote reference" w:semiHidden="1" w:unhideWhenUsed="1"/>
-    <w:lsdException w:name="annotation reference" w:semiHidden="1" w:unhideWhenUsed="1"/>
-    <w:lsdException w:name="line number" w:semiHidden="1" w:unhideWhenUsed="1"/>
-    <w:lsdException w:name="page number" w:semiHidden="1" w:unhideWhenUsed="1"/>
-    <w:lsdException w:name="endnote reference" w:semiHidden="1" w:unhideWhenUsed="1"/>
-    <w:lsdException w:name="endnote text" w:semiHidden="1" w:unhideWhenUsed="1"/>
-    <w:lsdException w:name="table of authorities" w:semiHidden="1" w:unhideWhenUsed="1"/>
-    <w:lsdException w:name="macro" w:semiHidden="1" w:unhideWhenUsed="1"/>
-    <w:lsdException w:name="toa heading" w:semiHidden="1" w:unhideWhenUsed="1"/>
-    <w:lsdException w:name="List" w:semiHidden="1" w:unhideWhenUsed="1"/>
-    <w:lsdException w:name="List Bullet" w:semiHidden="1" w:unhideWhenUsed="1"/>
-    <w:lsdException w:name="List Number" w:semiHidden="1" w:unhideWhenUsed="1"/>
-    <w:lsdException w:name="List 2" w:semiHidden="1" w:unhideWhenUsed="1"/>
-    <w:lsdException w:name="List 3" w:semiHidden="1" w:unhideWhenUsed="1"/>
-    <w:lsdException w:name="List 4" w:semiHidden="1" w:unhideWhenUsed="1"/>
-    <w:lsdException w:name="List 5" w:semiHidden="1" w:unhideWhenUsed="1"/>
-    <w:lsdException w:name="List Bullet 2" w:semiHidden="1" w:unhideWhenUsed="1"/>
-    <w:lsdException w:name="List Bullet 3" w:semiHidden="1" w:unhideWhenUsed="1"/>
-    <w:lsdException w:name="List Bullet 4" w:semiHidden="1" w:unhideWhenUsed="1"/>
-    <w:lsdException w:name="List Bullet 5" w:semiHidden="1" w:unhideWhenUsed="1"/>
-    <w:lsdException w:name="List Number 2" w:semiHidden="1" w:unhideWhenUsed="1"/>
-    <w:lsdException w:name="List Number 3" w:semiHidden="1" w:unhideWhenUsed="1"/>
-    <w:lsdException w:name="List Number 4" w:semiHidden="1" w:unhideWhenUsed="1"/>
-    <w:lsdException w:name="List Number 5" w:semiHidden="1" w:unhideWhenUsed="1"/>
-    <w:lsdException w:name="Title" w:uiPriority="10" w:qFormat="1"/>
-    <w:lsdException w:name="Closing" w:semiHidden="1" w:unhideWhenUsed="1"/>
-    <w:lsdException w:name="Signature" w:semiHidden="1" w:unhideWhenUsed="1"/>
-    <w:lsdException w:name="Default Paragraph Font" w:semiHidden="1" w:uiPriority="1" w:unhideWhenUsed="1"/>
-    <w:lsdException w:name="Body Text" w:semiHidden="1" w:unhideWhenUsed="1"/>
-    <w:lsdException w:name="Body Text Indent" w:semiHidden="1" w:unhideWhenUsed="1"/>
-    <w:lsdException w:name="List Continue" w:semiHidden="1" w:unhideWhenUsed="1"/>
-    <w:lsdException w:name="List Continue 2" w:semiHidden="1" w:unhideWhenUsed="1"/>
-    <w:lsdException w:name="List Continue 3" w:semiHidden="1" w:unhideWhenUsed="1"/>
-    <w:lsdException w:name="List Continue 4" w:semiHidden="1" w:unhideWhenUsed="1"/>
-    <w:lsdException w:name="List Continue 5" w:semiHidden="1" w:unhideWhenUsed="1"/>
-    <w:lsdException w:name="Message Header" w:semiHidden="1" w:unhideWhenUsed="1"/>
-    <w:lsdException w:name="Subtitle" w:uiPriority="11" w:qFormat="1"/>
-    <w:lsdException w:name="Salutation" w:semiHidden="1" w:unhideWhenUsed="1"/>
-    <w:lsdException w:name="Date" w:semiHidden="1" w:unhideWhenUsed="1"/>
-    <w:lsdException w:name="Body Text First Indent" w:semiHidden="1" w:unhideWhenUsed="1"/>
-    <w:lsdException w:name="Body Text First Indent 2" w:semiHidden="1" w:unhideWhenUsed="1"/>
-    <w:lsdException w:name="Note Heading" w:semiHidden="1" w:unhideWhenUsed="1"/>
-    <w:lsdException w:name="Body Text 2" w:semiHidden="1" w:unhideWhenUsed="1"/>
-    <w:lsdException w:name="Body Text 3" w:semiHidden="1" w:unhideWhenUsed="1"/>
-    <w:lsdException w:name="Body Text Indent 2" w:semiHidden="1" w:unhideWhenUsed="1"/>
-    <w:lsdException w:name="Body Text Indent 3" w:semiHidden="1" w:unhideWhenUsed="1"/>
-    <w:lsdException w:name="Block Text" w:semiHidden="1" w:unhideWhenUsed="1"/>
-    <w:lsdException w:name="Hyperlink" w:semiHidden="1" w:unhideWhenUsed="1"/>
-    <w:lsdException w:name="FollowedHyperlink" w:semiHidden="1" w:unhideWhenUsed="1"/>
-    <w:lsdException w:name="Strong" w:uiPriority="22" w:qFormat="1"/>
-    <w:lsdException w:name="Emphasis" w:uiPriority="20" w:qFormat="1"/>
-    <w:lsdException w:name="Document Map" w:semiHidden="1" w:unhideWhenUsed="1"/>
-    <w:lsdException w:name="Plain Text" w:semiHidden="1" w:unhideWhenUsed="1"/>
-    <w:lsdException w:name="E-mail Signature" w:semiHidden="1" w:unhideWhenUsed="1"/>
-    <w:lsdException w:name="HTML Top of Form" w:semiHidden="1" w:unhideWhenUsed="1"/>
-    <w:lsdException w:name="HTML Bottom of Form" w:semiHidden="1" w:unhideWhenUsed="1"/>
-    <w:lsdException w:name="Normal (Web)" w:semiHidden="1" w:unhideWhenUsed="1"/>
-    <w:lsdException w:name="HTML Acronym" w:semiHidden="1" w:unhideWhenUsed="1"/>
-    <w:lsdException w:name="HTML Address" w:semiHidden="1" w:unhideWhenUsed="1"/>
-    <w:lsdException w:name="HTML Cite" w:semiHidden="1" w:unhideWhenUsed="1"/>
-    <w:lsdException w:name="HTML Code" w:semiHidden="1" w:unhideWhenUsed="1"/>
-    <w:lsdException w:name="HTML Definition" w:semiHidden="1" w:unhideWhenUsed="1"/>
-    <w:lsdException w:name="HTML Keyboard" w:semiHidden="1" w:unhideWhenUsed="1"/>
-    <w:lsdException w:name="HTML Preformatted" w:semiHidden="1" w:unhideWhenUsed="1"/>
-    <w:lsdException w:name="HTML Sample" w:semiHidden="1" w:unhideWhenUsed="1"/>
-    <w:lsdException w:name="HTML Typewriter" w:semiHidden="1" w:unhideWhenUsed="1"/>
-    <w:lsdException w:name="HTML Variable" w:semiHidden="1" w:unhideWhenUsed="1"/>
-    <w:lsdException w:name="Normal Table" w:semiHidden="1" w:unhideWhenUsed="1"/>
-    <w:lsdException w:name="annotation subject" w:semiHidden="1" w:unhideWhenUsed="1"/>
-    <w:lsdException w:name="No List" w:semiHidden="1" w:unhideWhenUsed="1"/>
-    <w:lsdException w:name="Outline List 1" w:semiHidden="1" w:unhideWhenUsed="1"/>
-    <w:lsdException w:name="Outline List 2" w:semiHidden="1" w:unhideWhenUsed="1"/>
-    <w:lsdException w:name="Outline List 3" w:semiHidden="1" w:unhideWhenUsed="1"/>
-    <w:lsdException w:name="Table Simple 1" w:semiHidden="1" w:unhideWhenUsed="1"/>
-    <w:lsdException w:name="Table Simple 2" w:semiHidden="1" w:unhideWhenUsed="1"/>
-    <w:lsdException w:name="Table Simple 3" w:semiHidden="1" w:unhideWhenUsed="1"/>
-    <w:lsdException w:name="Table Classic 1" w:semiHidden="1" w:unhideWhenUsed="1"/>
-    <w:lsdException w:name="Table Classic 2" w:semiHidden="1" w:unhideWhenUsed="1"/>
-    <w:lsdException w:name="Table Classic 3" w:semiHidden="1" w:unhideWhenUsed="1"/>
-    <w:lsdException w:name="Table Classic 4" w:semiHidden="1" w:unhideWhenUsed="1"/>
-    <w:lsdException w:name="Table Colorful 1" w:semiHidden="1" w:unhideWhenUsed="1"/>
-    <w:lsdException w:name="Table Colorful 2" w:semiHidden="1" w:unhideWhenUsed="1"/>
-    <w:lsdException w:name="Table Colorful 3" w:semiHidden="1" w:unhideWhenUsed="1"/>
-    <w:lsdException w:name="Table Columns 1" w:semiHidden="1" w:unhideWhenUsed="1"/>
-    <w:lsdException w:name="Table Columns 2" w:semiHidden="1" w:unhideWhenUsed="1"/>
-    <w:lsdException w:name="Table Columns 3" w:semiHidden="1" w:unhideWhenUsed="1"/>
-    <w:lsdException w:name="Table Columns 4" w:semiHidden="1" w:unhideWhenUsed="1"/>
-    <w:lsdException w:name="Table Columns 5" w:semiHidden="1" w:unhideWhenUsed="1"/>
-    <w:lsdException w:name="Table Grid 1" w:semiHidden="1" w:unhideWhenUsed="1"/>
-    <w:lsdException w:name="Table Grid 2" w:semiHidden="1" w:unhideWhenUsed="1"/>
-    <w:lsdException w:name="Table Grid 3" w:semiHidden="1" w:unhideWhenUsed="1"/>
-    <w:lsdException w:name="Table Grid 4" w:semiHidden="1" w:unhideWhenUsed="1"/>
-    <w:lsdException w:name="Table Grid 5" w:semiHidden="1" w:unhideWhenUsed="1"/>
-    <w:lsdException w:name="Table Grid 6" w:semiHidden="1" w:unhideWhenUsed="1"/>
-    <w:lsdException w:name="Table Grid 7" w:semiHidden="1" w:unhideWhenUsed="1"/>
-    <w:lsdException w:name="Table Grid 8" w:semiHidden="1" w:unhideWhenUsed="1"/>
-    <w:lsdException w:name="Table List 1" w:semiHidden="1" w:unhideWhenUsed="1"/>
-    <w:lsdException w:name="Table List 2" w:semiHidden="1" w:unhideWhenUsed="1"/>
-    <w:lsdException w:name="Table List 3" w:semiHidden="1" w:unhideWhenUsed="1"/>
-    <w:lsdException w:name="Table List 4" w:semiHidden="1" w:unhideWhenUsed="1"/>
-    <w:lsdException w:name="Table List 5" w:semiHidden="1" w:unhideWhenUsed="1"/>
-    <w:lsdException w:name="Table List 6" w:semiHidden="1" w:unhideWhenUsed="1"/>
-    <w:lsdException w:name="Table List 7" w:semiHidden="1" w:unhideWhenUsed="1"/>
-    <w:lsdException w:name="Table List 8" w:semiHidden="1" w:unhideWhenUsed="1"/>
-    <w:lsdException w:name="Table 3D effects 1" w:semiHidden="1" w:unhideWhenUsed="1"/>
-    <w:lsdException w:name="Table 3D effects 2" w:semiHidden="1" w:unhideWhenUsed="1"/>
-    <w:lsdException w:name="Table 3D effects 3" w:semiHidden="1" w:unhideWhenUsed="1"/>
-    <w:lsdException w:name="Table Contemporary" w:semiHidden="1" w:unhideWhenUsed="1"/>
-    <w:lsdException w:name="Table Elegant" w:semiHidden="1" w:unhideWhenUsed="1"/>
-    <w:lsdException w:name="Table Professional" w:semiHidden="1" w:unhideWhenUsed="1"/>
-    <w:lsdException w:name="Table Subtle 1" w:semiHidden="1" w:unhideWhenUsed="1"/>
-    <w:lsdException w:name="Table Subtle 2" w:semiHidden="1" w:unhideWhenUsed="1"/>
-    <w:lsdException w:name="Table Web 1" w:semiHidden="1" w:unhideWhenUsed="1"/>
-    <w:lsdException w:name="Table Web 2" w:semiHidden="1" w:unhideWhenUsed="1"/>
-    <w:lsdException w:name="Table Web 3" w:semiHidden="1" w:unhideWhenUsed="1"/>
-    <w:lsdException w:name="Balloon Text" w:semiHidden="1" w:unhideWhenUsed="1"/>
-    <w:lsdException w:name="Table Grid" w:uiPriority="39"/>
-    <w:lsdException w:name="Table Theme" w:semiHidden="1" w:unhideWhenUsed="1"/>
-    <w:lsdException w:name="Placeholder Text" w:semiHidden="1"/>
-    <w:lsdException w:name="No Spacing" w:uiPriority="1" w:qFormat="1"/>
-    <w:lsdException w:name="Light Shading" w:uiPriority="60"/>
-    <w:lsdException w:name="Light List" w:uiPriority="61"/>
-    <w:lsdException w:name="Light Grid" w:uiPriority="62"/>
-    <w:lsdException w:name="Medium Shading 1" w:uiPriority="63"/>
-    <w:lsdException w:name="Medium Shading 2" w:uiPriority="64"/>
-    <w:lsdException w:name="Medium List 1" w:uiPriority="65"/>
-    <w:lsdException w:name="Medium List 2" w:uiPriority="66"/>
-    <w:lsdException w:name="Medium Grid 1" w:uiPriority="67"/>
-    <w:lsdException w:name="Medium Grid 2" w:uiPriority="68"/>
-    <w:lsdException w:name="Medium Grid 3" w:uiPriority="69"/>
-    <w:lsdException w:name="Dark List" w:uiPriority="70"/>
-    <w:lsdException w:name="Colorful Shading" w:uiPriority="71"/>
-    <w:lsdException w:name="Colorful List" w:uiPriority="72"/>
-    <w:lsdException w:name="Colorful Grid" w:uiPriority="73"/>
-    <w:lsdException w:name="Light Shading Accent 1" w:uiPriority="60"/>
-    <w:lsdException w:name="Light List Accent 1" w:uiPriority="61"/>
-    <w:lsdException w:name="Light Grid Accent 1" w:uiPriority="62"/>
-    <w:lsdException w:name="Medium Shading 1 Accent 1" w:uiPriority="63"/>
-    <w:lsdException w:name="Medium Shading 2 Accent 1" w:uiPriority="64"/>
-    <w:lsdException w:name="Medium List 1 Accent 1" w:uiPriority="65"/>
-    <w:lsdException w:name="Revision" w:semiHidden="1"/>
-    <w:lsdException w:name="List Paragraph" w:uiPriority="34" w:qFormat="1"/>
-    <w:lsdException w:name="Quote" w:uiPriority="29" w:qFormat="1"/>
-    <w:lsdException w:name="Intense Quote" w:uiPriority="30" w:qFormat="1"/>
-    <w:lsdException w:name="Medium List 2 Accent 1" w:uiPriority="66"/>
-    <w:lsdException w:name="Medium Grid 1 Accent 1" w:uiPriority="67"/>
-    <w:lsdException w:name="Medium Grid 2 Accent 1" w:uiPriority="68"/>
-    <w:lsdException w:name="Medium Grid 3 Accent 1" w:uiPriority="69"/>
-    <w:lsdException w:name="Dark List Accent 1" w:uiPriority="70"/>
-    <w:lsdException w:name="Colorful Shading Accent 1" w:uiPriority="71"/>
-    <w:lsdException w:name="Colorful List Accent 1" w:uiPriority="72"/>
-    <w:lsdException w:name="Colorful Grid Accent 1" w:uiPriority="73"/>
-    <w:lsdException w:name="Light Shading Accent 2" w:uiPriority="60"/>
-    <w:lsdException w:name="Light List Accent 2" w:uiPriority="61"/>
-    <w:lsdException w:name="Light Grid Accent 2" w:uiPriority="62"/>
-    <w:lsdException w:name="Medium Shading 1 Accent 2" w:uiPriority="63"/>
-    <w:lsdException w:name="Medium Shading 2 Accent 2" w:uiPriority="64"/>
-    <w:lsdException w:name="Medium List 1 Accent 2" w:uiPriority="65"/>
-    <w:lsdException w:name="Medium List 2 Accent 2" w:uiPriority="66"/>
-    <w:lsdException w:name="Medium Grid 1 Accent 2" w:uiPriority="67"/>
-    <w:lsdException w:name="Medium Grid 2 Accent 2" w:uiPriority="68"/>
-    <w:lsdException w:name="Medium Grid 3 Accent 2" w:uiPriority="69"/>
-    <w:lsdException w:name="Dark List Accent 2" w:uiPriority="70"/>
-    <w:lsdException w:name="Colorful Shading Accent 2" w:uiPriority="71"/>
-    <w:lsdException w:name="Colorful List Accent 2" w:uiPriority="72"/>
-    <w:lsdException w:name="Colorful Grid Accent 2" w:uiPriority="73"/>
-    <w:lsdException w:name="Light Shading Accent 3" w:uiPriority="60"/>
-    <w:lsdException w:name="Light List Accent 3" w:uiPriority="61"/>
-    <w:lsdException w:name="Light Grid Accent 3" w:uiPriority="62"/>
-    <w:lsdException w:name="Medium Shading 1 Accent 3" w:uiPriority="63"/>
-    <w:lsdException w:name="Medium Shading 2 Accent 3" w:uiPriority="64"/>
-    <w:lsdException w:name="Medium List 1 Accent 3" w:uiPriority="65"/>
-    <w:lsdException w:name="Medium List 2 Accent 3" w:uiPriority="66"/>
-    <w:lsdException w:name="Medium Grid 1 Accent 3" w:uiPriority="67"/>
-    <w:lsdException w:name="Medium Grid 2 Accent 3" w:uiPriority="68"/>
-    <w:lsdException w:name="Medium Grid 3 Accent 3" w:uiPriority="69"/>
-    <w:lsdException w:name="Dark List Accent 3" w:uiPriority="70"/>
-    <w:lsdException w:name="Colorful Shading Accent 3" w:uiPriority="71"/>
-    <w:lsdException w:name="Colorful List Accent 3" w:uiPriority="72"/>
-    <w:lsdException w:name="Colorful Grid Accent 3" w:uiPriority="73"/>
-    <w:lsdException w:name="Light Shading Accent 4" w:uiPriority="60"/>
-    <w:lsdException w:name="Light List Accent 4" w:uiPriority="61"/>
-    <w:lsdException w:name="Light Grid Accent 4" w:uiPriority="62"/>
-    <w:lsdException w:name="Medium Shading 1 Accent 4" w:uiPriority="63"/>
-    <w:lsdException w:name="Medium Shading 2 Accent 4" w:uiPriority="64"/>
-    <w:lsdException w:name="Medium List 1 Accent 4" w:uiPriority="65"/>
-    <w:lsdException w:name="Medium List 2 Accent 4" w:uiPriority="66"/>
-    <w:lsdException w:name="Medium Grid 1 Accent 4" w:uiPriority="67"/>
-    <w:lsdException w:name="Medium Grid 2 Accent 4" w:uiPriority="68"/>
-    <w:lsdException w:name="Medium Grid 3 Accent 4" w:uiPriority="69"/>
-    <w:lsdException w:name="Dark List Accent 4" w:uiPriority="70"/>
-    <w:lsdException w:name="Colorful Shading Accent 4" w:uiPriority="71"/>
-    <w:lsdException w:name="Colorful List Accent 4" w:uiPriority="72"/>
-    <w:lsdException w:name="Colorful Grid Accent 4" w:uiPriority="73"/>
-    <w:lsdException w:name="Light Shading Accent 5" w:uiPriority="60"/>
-    <w:lsdException w:name="Light List Accent 5" w:uiPriority="61"/>
-    <w:lsdException w:name="Light Grid Accent 5" w:uiPriority="62"/>
-    <w:lsdException w:name="Medium Shading 1 Accent 5" w:uiPriority="63"/>
-    <w:lsdException w:name="Medium Shading 2 Accent 5" w:uiPriority="64"/>
-    <w:lsdException w:name="Medium List 1 Accent 5" w:uiPriority="65"/>
-    <w:lsdException w:name="Medium List 2 Accent 5" w:uiPriority="66"/>
-    <w:lsdException w:name="Medium Grid 1 Accent 5" w:uiPriority="67"/>
-    <w:lsdException w:name="Medium Grid 2 Accent 5" w:uiPriority="68"/>
-    <w:lsdException w:name="Medium Grid 3 Accent 5" w:uiPriority="69"/>
-    <w:lsdException w:name="Dark List Accent 5" w:uiPriority="70"/>
-    <w:lsdException w:name="Colorful Shading Accent 5" w:uiPriority="71"/>
-    <w:lsdException w:name="Colorful List Accent 5" w:uiPriority="72"/>
-    <w:lsdException w:name="Colorful Grid Accent 5" w:uiPriority="73"/>
-    <w:lsdException w:name="Light Shading Accent 6" w:uiPriority="60"/>
-    <w:lsdException w:name="Light List Accent 6" w:uiPriority="61"/>
-    <w:lsdException w:name="Light Grid Accent 6" w:uiPriority="62"/>
-    <w:lsdException w:name="Medium Shading 1 Accent 6" w:uiPriority="63"/>
-    <w:lsdException w:name="Medium Shading 2 Accent 6" w:uiPriority="64"/>
-    <w:lsdException w:name="Medium List 1 Accent 6" w:uiPriority="65"/>
-    <w:lsdException w:name="Medium List 2 Accent 6" w:uiPriority="66"/>
-    <w:lsdException w:name="Medium Grid 1 Accent 6" w:uiPriority="67"/>
-    <w:lsdException w:name="Medium Grid 2 Accent 6" w:uiPriority="68"/>
-    <w:lsdException w:name="Medium Grid 3 Accent 6" w:uiPriority="69"/>
-    <w:lsdException w:name="Dark List Accent 6" w:uiPriority="70"/>
-    <w:lsdException w:name="Colorful Shading Accent 6" w:uiPriority="71"/>
-    <w:lsdException w:name="Colorful List Accent 6" w:uiPriority="72"/>
-    <w:lsdException w:name="Colorful Grid Accent 6" w:uiPriority="73"/>
-    <w:lsdException w:name="Subtle Emphasis" w:uiPriority="19" w:qFormat="1"/>
-    <w:lsdException w:name="Intense Emphasis" w:uiPriority="21" w:qFormat="1"/>
-    <w:lsdException w:name="Subtle Reference" w:uiPriority="31" w:qFormat="1"/>
-    <w:lsdException w:name="Intense Reference" w:uiPriority="32" w:qFormat="1"/>
-    <w:lsdException w:name="Book Title" w:uiPriority="33" w:qFormat="1"/>
-    <w:lsdException w:name="Bibliography" w:semiHidden="1" w:uiPriority="37" w:unhideWhenUsed="1"/>
-    <w:lsdException w:name="TOC Heading" w:semiHidden="1" w:uiPriority="39" w:unhideWhenUsed="1" w:qFormat="1"/>
-    <w:lsdException w:name="Plain Table 1" w:uiPriority="41"/>
-    <w:lsdException w:name="Plain Table 2" w:uiPriority="42"/>
-    <w:lsdException w:name="Plain Table 3" w:uiPriority="43"/>
-    <w:lsdException w:name="Plain Table 4" w:uiPriority="44"/>
-    <w:lsdException w:name="Plain Table 5" w:uiPriority="45"/>
-    <w:lsdException w:name="Grid Table Light" w:uiPriority="40"/>
-    <w:lsdException w:name="Grid Table 1 Light" w:uiPriority="46"/>
-    <w:lsdException w:name="Grid Table 2" w:uiPriority="47"/>
-    <w:lsdException w:name="Grid Table 3" w:uiPriority="48"/>
-    <w:lsdException w:name="Grid Table 4" w:uiPriority="49"/>
-    <w:lsdException w:name="Grid Table 5 Dark" w:uiPriority="50"/>
-    <w:lsdException w:name="Grid Table 6 Colorful" w:uiPriority="51"/>
-    <w:lsdException w:name="Grid Table 7 Colorful" w:uiPriority="52"/>
-    <w:lsdException w:name="Grid Table 1 Light Accent 1" w:uiPriority="46"/>
-    <w:lsdException w:name="Grid Table 2 Accent 1" w:uiPriority="47"/>
-    <w:lsdException w:name="Grid Table 3 Accent 1" w:uiPriority="48"/>
-    <w:lsdException w:name="Grid Table 4 Accent 1" w:uiPriority="49"/>
-    <w:lsdException w:name="Grid Table 5 Dark Accent 1" w:uiPriority="50"/>
-    <w:lsdException w:name="Grid Table 6 Colorful Accent 1" w:uiPriority="51"/>
-    <w:lsdException w:name="Grid Table 7 Colorful Accent 1" w:uiPriority="52"/>
-    <w:lsdException w:name="Grid Table 1 Light Accent 2" w:uiPriority="46"/>
-    <w:lsdException w:name="Grid Table 2 Accent 2" w:uiPriority="47"/>
-    <w:lsdException w:name="Grid Table 3 Accent 2" w:uiPriority="48"/>
-    <w:lsdException w:name="Grid Table 4 Accent 2" w:uiPriority="49"/>
-    <w:lsdException w:name="Grid Table 5 Dark Accent 2" w:uiPriority="50"/>
-    <w:lsdException w:name="Grid Table 6 Colorful Accent 2" w:uiPriority="51"/>
-    <w:lsdException w:name="Grid Table 7 Colorful Accent 2" w:uiPriority="52"/>
-    <w:lsdException w:name="Grid Table 1 Light Accent 3" w:uiPriority="46"/>
-    <w:lsdException w:name="Grid Table 2 Accent 3" w:uiPriority="47"/>
-    <w:lsdException w:name="Grid Table 3 Accent 3" w:uiPriority="48"/>
-    <w:lsdException w:name="Grid Table 4 Accent 3" w:uiPriority="49"/>
-    <w:lsdException w:name="Grid Table 5 Dark Accent 3" w:uiPriority="50"/>
-    <w:lsdException w:name="Grid Table 6 Colorful Accent 3" w:uiPriority="51"/>
-    <w:lsdException w:name="Grid Table 7 Colorful Accent 3" w:uiPriority="52"/>
-    <w:lsdException w:name="Grid Table 1 Light Accent 4" w:uiPriority="46"/>
-    <w:lsdException w:name="Grid Table 2 Accent 4" w:uiPriority="47"/>
-    <w:lsdException w:name="Grid Table 3 Accent 4" w:uiPriority="48"/>
-    <w:lsdException w:name="Grid Table 4 Accent 4" w:uiPriority="49"/>
-    <w:lsdException w:name="Grid Table 5 Dark Accent 4" w:uiPriority="50"/>
-    <w:lsdException w:name="Grid Table 6 Colorful Accent 4" w:uiPriority="51"/>
-    <w:lsdException w:name="Grid Table 7 Colorful Accent 4" w:uiPriority="52"/>
-    <w:lsdException w:name="Grid Table 1 Light Accent 5" w:uiPriority="46"/>
-    <w:lsdException w:name="Grid Table 2 Accent 5" w:uiPriority="47"/>
-    <w:lsdException w:name="Grid Table 3 Accent 5" w:uiPriority="48"/>
-    <w:lsdException w:name="Grid Table 4 Accent 5" w:uiPriority="49"/>
-    <w:lsdException w:name="Grid Table 5 Dark Accent 5" w:uiPriority="50"/>
-    <w:lsdException w:name="Grid Table 6 Colorful Accent 5" w:uiPriority="51"/>
-    <w:lsdException w:name="Grid Table 7 Colorful Accent 5" w:uiPriority="52"/>
-    <w:lsdException w:name="Grid Table 1 Light Accent 6" w:uiPriority="46"/>
-    <w:lsdException w:name="Grid Table 2 Accent 6" w:uiPriority="47"/>
-    <w:lsdException w:name="Grid Table 3 Accent 6" w:uiPriority="48"/>
-    <w:lsdException w:name="Grid Table 4 Accent 6" w:uiPriority="49"/>
-    <w:lsdException w:name="Grid Table 5 Dark Accent 6" w:uiPriority="50"/>
-    <w:lsdException w:name="Grid Table 6 Colorful Accent 6" w:uiPriority="51"/>
-    <w:lsdException w:name="Grid Table 7 Colorful Accent 6" w:uiPriority="52"/>
-    <w:lsdException w:name="List Table 1 Light" w:uiPriority="46"/>
-    <w:lsdException w:name="List Table 2" w:uiPriority="47"/>
-    <w:lsdException w:name="List Table 3" w:uiPriority="48"/>
-    <w:lsdException w:name="List Table 4" w:uiPriority="49"/>
-    <w:lsdException w:name="List Table 5 Dark" w:uiPriority="50"/>
-    <w:lsdException w:name="List Table 6 Colorful" w:uiPriority="51"/>
-    <w:lsdException w:name="List Table 7 Colorful" w:uiPriority="52"/>
-    <w:lsdException w:name="List Table 1 Light Accent 1" w:uiPriority="46"/>
-    <w:lsdException w:name="List Table 2 Accent 1" w:uiPriority="47"/>
-    <w:lsdException w:name="List Table 3 Accent 1" w:uiPriority="48"/>
-    <w:lsdException w:name="List Table 4 Accent 1" w:uiPriority="49"/>
-    <w:lsdException w:name="List Table 5 Dark Accent 1" w:uiPriority="50"/>
-    <w:lsdException w:name="List Table 6 Colorful Accent 1" w:uiPriority="51"/>
-    <w:lsdException w:name="List Table 7 Colorful Accent 1" w:uiPriority="52"/>
-    <w:lsdException w:name="List Table 1 Light Accent 2" w:uiPriority="46"/>
-    <w:lsdException w:name="List Table 2 Accent 2" w:uiPriority="47"/>
-    <w:lsdException w:name="List Table 3 Accent 2" w:uiPriority="48"/>
-    <w:lsdException w:name="List Table 4 Accent 2" w:uiPriority="49"/>
-    <w:lsdException w:name="List Table 5 Dark Accent 2" w:uiPriority="50"/>
-    <w:lsdException w:name="List Table 6 Colorful Accent 2" w:uiPriority="51"/>
-    <w:lsdException w:name="List Table 7 Colorful Accent 2" w:uiPriority="52"/>
-    <w:lsdException w:name="List Table 1 Light Accent 3" w:uiPriority="46"/>
-    <w:lsdException w:name="List Table 2 Accent 3" w:uiPriority="47"/>
-    <w:lsdException w:name="List Table 3 Accent 3" w:uiPriority="48"/>
-    <w:lsdException w:name="List Table 4 Accent 3" w:uiPriority="49"/>
-    <w:lsdException w:name="List Table 5 Dark Accent 3" w:uiPriority="50"/>
-    <w:lsdException w:name="List Table 6 Colorful Accent 3" w:uiPriority="51"/>
-    <w:lsdException w:name="List Table 7 Colorful Accent 3" w:uiPriority="52"/>
-    <w:lsdException w:name="List Table 1 Light Accent 4" w:uiPriority="46"/>
-    <w:lsdException w:name="List Table 2 Accent 4" w:uiPriority="47"/>
-    <w:lsdException w:name="List Table 3 Accent 4" w:uiPriority="48"/>
-    <w:lsdException w:name="List Table 4 Accent 4" w:uiPriority="49"/>
-    <w:lsdException w:name="List Table 5 Dark Accent 4" w:uiPriority="50"/>
-    <w:lsdException w:name="List Table 6 Colorful Accent 4" w:uiPriority="51"/>
-    <w:lsdException w:name="List Table 7 Colorful Accent 4" w:uiPriority="52"/>
-    <w:lsdException w:name="List Table 1 Light Accent 5" w:uiPriority="46"/>
-    <w:lsdException w:name="List Table 2 Accent 5" w:uiPriority="47"/>
-    <w:lsdException w:name="List Table 3 Accent 5" w:uiPriority="48"/>
-    <w:lsdException w:name="List Table 4 Accent 5" w:uiPriority="49"/>
-    <w:lsdException w:name="List Table 5 Dark Accent 5" w:uiPriority="50"/>
-    <w:lsdException w:name="List Table 6 Colorful Accent 5" w:uiPriority="51"/>
-    <w:lsdException w:name="List Table 7 Colorful Accent 5" w:uiPriority="52"/>
-    <w:lsdException w:name="List Table 1 Light Accent 6" w:uiPriority="46"/>
-    <w:lsdException w:name="List Table 2 Accent 6" w:uiPriority="47"/>
-    <w:lsdException w:name="List Table 3 Accent 6" w:uiPriority="48"/>
-    <w:lsdException w:name="List Table 4 Accent 6" w:uiPriority="49"/>
-    <w:lsdException w:name="List Table 5 Dark Accent 6" w:uiPriority="50"/>
-    <w:lsdException w:name="List Table 6 Colorful Accent 6" w:uiPriority="51"/>
-    <w:lsdException w:name="List Table 7 Colorful Accent 6" w:uiPriority="52"/>
+  <w:latentStyles w:defLockedState="0" w:defUIPriority="99" w:defSemiHidden="1" w:defUnhideWhenUsed="1" w:defQFormat="0" w:count="267">
+    <w:lsdException w:name="Normal" w:semiHidden="0" w:uiPriority="0" w:unhideWhenUsed="0" w:qFormat="1"/>
+    <w:lsdException w:name="heading 1" w:semiHidden="0" w:uiPriority="9" w:unhideWhenUsed="0" w:qFormat="1"/>
+    <w:lsdException w:name="heading 2" w:uiPriority="9" w:qFormat="1"/>
+    <w:lsdException w:name="heading 3" w:uiPriority="9" w:qFormat="1"/>
+    <w:lsdException w:name="heading 4" w:uiPriority="9" w:qFormat="1"/>
+    <w:lsdException w:name="heading 5" w:uiPriority="9" w:qFormat="1"/>
+    <w:lsdException w:name="heading 6" w:uiPriority="9" w:qFormat="1"/>
+    <w:lsdException w:name="heading 7" w:uiPriority="9" w:qFormat="1"/>
+    <w:lsdException w:name="heading 8" w:uiPriority="9" w:qFormat="1"/>
+    <w:lsdException w:name="heading 9" w:uiPriority="9" w:qFormat="1"/>
+    <w:lsdException w:name="toc 1" w:uiPriority="39"/>
+    <w:lsdException w:name="toc 2" w:uiPriority="39"/>
+    <w:lsdException w:name="toc 3" w:uiPriority="39"/>
+    <w:lsdException w:name="toc 4" w:uiPriority="39"/>
+    <w:lsdException w:name="toc 5" w:uiPriority="39"/>
+    <w:lsdException w:name="toc 6" w:uiPriority="39"/>
+    <w:lsdException w:name="toc 7" w:uiPriority="39"/>
+    <w:lsdException w:name="toc 8" w:uiPriority="39"/>
+    <w:lsdException w:name="toc 9" w:uiPriority="39"/>
+    <w:lsdException w:name="caption" w:uiPriority="35" w:qFormat="1"/>
+    <w:lsdException w:name="Title" w:semiHidden="0" w:uiPriority="10" w:unhideWhenUsed="0" w:qFormat="1"/>
+    <w:lsdException w:name="Default Paragraph Font" w:uiPriority="1"/>
+    <w:lsdException w:name="Subtitle" w:semiHidden="0" w:uiPriority="11" w:unhideWhenUsed="0" w:qFormat="1"/>
+    <w:lsdException w:name="Strong" w:semiHidden="0" w:uiPriority="22" w:unhideWhenUsed="0" w:qFormat="1"/>
+    <w:lsdException w:name="Emphasis" w:semiHidden="0" w:uiPriority="20" w:unhideWhenUsed="0" w:qFormat="1"/>
+    <w:lsdException w:name="Table Grid" w:semiHidden="0" w:uiPriority="39" w:unhideWhenUsed="0"/>
+    <w:lsdException w:name="Placeholder Text" w:unhideWhenUsed="0"/>
+    <w:lsdException w:name="No Spacing" w:semiHidden="0" w:uiPriority="1" w:unhideWhenUsed="0" w:qFormat="1"/>
+    <w:lsdException w:name="Light Shading" w:semiHidden="0" w:uiPriority="60" w:unhideWhenUsed="0"/>
+    <w:lsdException w:name="Light List" w:semiHidden="0" w:uiPriority="61" w:unhideWhenUsed="0"/>
+    <w:lsdException w:name="Light Grid" w:semiHidden="0" w:uiPriority="62" w:unhideWhenUsed="0"/>
+    <w:lsdException w:name="Medium Shading 1" w:semiHidden="0" w:uiPriority="63" w:unhideWhenUsed="0"/>
+    <w:lsdException w:name="Medium Shading 2" w:semiHidden="0" w:uiPriority="64" w:unhideWhenUsed="0"/>
+    <w:lsdException w:name="Medium List 1" w:semiHidden="0" w:uiPriority="65" w:unhideWhenUsed="0"/>
+    <w:lsdException w:name="Medium List 2" w:semiHidden="0" w:uiPriority="66" w:unhideWhenUsed="0"/>
+    <w:lsdException w:name="Medium Grid 1" w:semiHidden="0" w:uiPriority="67" w:unhideWhenUsed="0"/>
+    <w:lsdException w:name="Medium Grid 2" w:semiHidden="0" w:uiPriority="68" w:unhideWhenUsed="0"/>
+    <w:lsdException w:name="Medium Grid 3" w:semiHidden="0" w:uiPriority="69" w:unhideWhenUsed="0"/>
+    <w:lsdException w:name="Dark List" w:semiHidden="0" w:uiPriority="70" w:unhideWhenUsed="0"/>
+    <w:lsdException w:name="Colorful Shading" w:semiHidden="0" w:uiPriority="71" w:unhideWhenUsed="0"/>
+    <w:lsdException w:name="Colorful List" w:semiHidden="0" w:uiPriority="72" w:unhideWhenUsed="0"/>
+    <w:lsdException w:name="Colorful Grid" w:semiHidden="0" w:uiPriority="73" w:unhideWhenUsed="0"/>
+    <w:lsdException w:name="Light Shading Accent 1" w:semiHidden="0" w:uiPriority="60" w:unhideWhenUsed="0"/>
+    <w:lsdException w:name="Light List Accent 1" w:semiHidden="0" w:uiPriority="61" w:unhideWhenUsed="0"/>
+    <w:lsdException w:name="Light Grid Accent 1" w:semiHidden="0" w:uiPriority="62" w:unhideWhenUsed="0"/>
+    <w:lsdException w:name="Medium Shading 1 Accent 1" w:semiHidden="0" w:uiPriority="63" w:unhideWhenUsed="0"/>
+    <w:lsdException w:name="Medium Shading 2 Accent 1" w:semiHidden="0" w:uiPriority="64" w:unhideWhenUsed="0"/>
+    <w:lsdException w:name="Medium List 1 Accent 1" w:semiHidden="0" w:uiPriority="65" w:unhideWhenUsed="0"/>
+    <w:lsdException w:name="Revision" w:unhideWhenUsed="0"/>
+    <w:lsdException w:name="List Paragraph" w:semiHidden="0" w:uiPriority="34" w:unhideWhenUsed="0" w:qFormat="1"/>
+    <w:lsdException w:name="Quote" w:semiHidden="0" w:uiPriority="29" w:unhideWhenUsed="0" w:qFormat="1"/>
+    <w:lsdException w:name="Intense Quote" w:semiHidden="0" w:uiPriority="30" w:unhideWhenUsed="0" w:qFormat="1"/>
+    <w:lsdException w:name="Medium List 2 Accent 1" w:semiHidden="0" w:uiPriority="66" w:unhideWhenUsed="0"/>
+    <w:lsdException w:name="Medium Grid 1 Accent 1" w:semiHidden="0" w:uiPriority="67" w:unhideWhenUsed="0"/>
+    <w:lsdException w:name="Medium Grid 2 Accent 1" w:semiHidden="0" w:uiPriority="68" w:unhideWhenUsed="0"/>
+    <w:lsdException w:name="Medium Grid 3 Accent 1" w:semiHidden="0" w:uiPriority="69" w:unhideWhenUsed="0"/>
+    <w:lsdException w:name="Dark List Accent 1" w:semiHidden="0" w:uiPriority="70" w:unhideWhenUsed="0"/>
+    <w:lsdException w:name="Colorful Shading Accent 1" w:semiHidden="0" w:uiPriority="71" w:unhideWhenUsed="0"/>
+    <w:lsdException w:name="Colorful List Accent 1" w:semiHidden="0" w:uiPriority="72" w:unhideWhenUsed="0"/>
+    <w:lsdException w:name="Colorful Grid Accent 1" w:semiHidden="0" w:uiPriority="73" w:unhideWhenUsed="0"/>
+    <w:lsdException w:name="Light Shading Accent 2" w:semiHidden="0" w:uiPriority="60" w:unhideWhenUsed="0"/>
+    <w:lsdException w:name="Light List Accent 2" w:semiHidden="0" w:uiPriority="61" w:unhideWhenUsed="0"/>
+    <w:lsdException w:name="Light Grid Accent 2" w:semiHidden="0" w:uiPriority="62" w:unhideWhenUsed="0"/>
+    <w:lsdException w:name="Medium Shading 1 Accent 2" w:semiHidden="0" w:uiPriority="63" w:unhideWhenUsed="0"/>
+    <w:lsdException w:name="Medium Shading 2 Accent 2" w:semiHidden="0" w:uiPriority="64" w:unhideWhenUsed="0"/>
+    <w:lsdException w:name="Medium List 1 Accent 2" w:semiHidden="0" w:uiPriority="65" w:unhideWhenUsed="0"/>
+    <w:lsdException w:name="Medium List 2 Accent 2" w:semiHidden="0" w:uiPriority="66" w:unhideWhenUsed="0"/>
+    <w:lsdException w:name="Medium Grid 1 Accent 2" w:semiHidden="0" w:uiPriority="67" w:unhideWhenUsed="0"/>
+    <w:lsdException w:name="Medium Grid 2 Accent 2" w:semiHidden="0" w:uiPriority="68" w:unhideWhenUsed="0"/>
+    <w:lsdException w:name="Medium Grid 3 Accent 2" w:semiHidden="0" w:uiPriority="69" w:unhideWhenUsed="0"/>
+    <w:lsdException w:name="Dark List Accent 2" w:semiHidden="0" w:uiPriority="70" w:unhideWhenUsed="0"/>
+    <w:lsdException w:name="Colorful Shading Accent 2" w:semiHidden="0" w:uiPriority="71" w:unhideWhenUsed="0"/>
+    <w:lsdException w:name="Colorful List Accent 2" w:semiHidden="0" w:uiPriority="72" w:unhideWhenUsed="0"/>
+    <w:lsdException w:name="Colorful Grid Accent 2" w:semiHidden="0" w:uiPriority="73" w:unhideWhenUsed="0"/>
+    <w:lsdException w:name="Light Shading Accent 3" w:semiHidden="0" w:uiPriority="60" w:unhideWhenUsed="0"/>
+    <w:lsdException w:name="Light List Accent 3" w:semiHidden="0" w:uiPriority="61" w:unhideWhenUsed="0"/>
+    <w:lsdException w:name="Light Grid Accent 3" w:semiHidden="0" w:uiPriority="62" w:unhideWhenUsed="0"/>
+    <w:lsdException w:name="Medium Shading 1 Accent 3" w:semiHidden="0" w:uiPriority="63" w:unhideWhenUsed="0"/>
+    <w:lsdException w:name="Medium Shading 2 Accent 3" w:semiHidden="0" w:uiPriority="64" w:unhideWhenUsed="0"/>
+    <w:lsdException w:name="Medium List 1 Accent 3" w:semiHidden="0" w:uiPriority="65" w:unhideWhenUsed="0"/>
+    <w:lsdException w:name="Medium List 2 Accent 3" w:semiHidden="0" w:uiPriority="66" w:unhideWhenUsed="0"/>
+    <w:lsdException w:name="Medium Grid 1 Accent 3" w:semiHidden="0" w:uiPriority="67" w:unhideWhenUsed="0"/>
+    <w:lsdException w:name="Medium Grid 2 Accent 3" w:semiHidden="0" w:uiPriority="68" w:unhideWhenUsed="0"/>
+    <w:lsdException w:name="Medium Grid 3 Accent 3" w:semiHidden="0" w:uiPriority="69" w:unhideWhenUsed="0"/>
+    <w:lsdException w:name="Dark List Accent 3" w:semiHidden="0" w:uiPriority="70" w:unhideWhenUsed="0"/>
+    <w:lsdException w:name="Colorful Shading Accent 3" w:semiHidden="0" w:uiPriority="71" w:unhideWhenUsed="0"/>
+    <w:lsdException w:name="Colorful List Accent 3" w:semiHidden="0" w:uiPriority="72" w:unhideWhenUsed="0"/>
+    <w:lsdException w:name="Colorful Grid Accent 3" w:semiHidden="0" w:uiPriority="73" w:unhideWhenUsed="0"/>
+    <w:lsdException w:name="Light Shading Accent 4" w:semiHidden="0" w:uiPriority="60" w:unhideWhenUsed="0"/>
+    <w:lsdException w:name="Light List Accent 4" w:semiHidden="0" w:uiPriority="61" w:unhideWhenUsed="0"/>
+    <w:lsdException w:name="Light Grid Accent 4" w:semiHidden="0" w:uiPriority="62" w:unhideWhenUsed="0"/>
+    <w:lsdException w:name="Medium Shading 1 Accent 4" w:semiHidden="0" w:uiPriority="63" w:unhideWhenUsed="0"/>
+    <w:lsdException w:name="Medium Shading 2 Accent 4" w:semiHidden="0" w:uiPriority="64" w:unhideWhenUsed="0"/>
+    <w:lsdException w:name="Medium List 1 Accent 4" w:semiHidden="0" w:uiPriority="65" w:unhideWhenUsed="0"/>
+    <w:lsdException w:name="Medium List 2 Accent 4" w:semiHidden="0" w:uiPriority="66" w:unhideWhenUsed="0"/>
+    <w:lsdException w:name="Medium Grid 1 Accent 4" w:semiHidden="0" w:uiPriority="67" w:unhideWhenUsed="0"/>
+    <w:lsdException w:name="Medium Grid 2 Accent 4" w:semiHidden="0" w:uiPriority="68" w:unhideWhenUsed="0"/>
+    <w:lsdException w:name="Medium Grid 3 Accent 4" w:semiHidden="0" w:uiPriority="69" w:unhideWhenUsed="0"/>
+    <w:lsdException w:name="Dark List Accent 4" w:semiHidden="0" w:uiPriority="70" w:unhideWhenUsed="0"/>
+    <w:lsdException w:name="Colorful Shading Accent 4" w:semiHidden="0" w:uiPriority="71" w:unhideWhenUsed="0"/>
+    <w:lsdException w:name="Colorful List Accent 4" w:semiHidden="0" w:uiPriority="72" w:unhideWhenUsed="0"/>
+    <w:lsdException w:name="Colorful Grid Accent 4" w:semiHidden="0" w:uiPriority="73" w:unhideWhenUsed="0"/>
+    <w:lsdException w:name="Light Shading Accent 5" w:semiHidden="0" w:uiPriority="60" w:unhideWhenUsed="0"/>
+    <w:lsdException w:name="Light List Accent 5" w:semiHidden="0" w:uiPriority="61" w:unhideWhenUsed="0"/>
+    <w:lsdException w:name="Light Grid Accent 5" w:semiHidden="0" w:uiPriority="62" w:unhideWhenUsed="0"/>
+    <w:lsdException w:name="Medium Shading 1 Accent 5" w:semiHidden="0" w:uiPriority="63" w:unhideWhenUsed="0"/>
+    <w:lsdException w:name="Medium Shading 2 Accent 5" w:semiHidden="0" w:uiPriority="64" w:unhideWhenUsed="0"/>
+    <w:lsdException w:name="Medium List 1 Accent 5" w:semiHidden="0" w:uiPriority="65" w:unhideWhenUsed="0"/>
+    <w:lsdException w:name="Medium List 2 Accent 5" w:semiHidden="0" w:uiPriority="66" w:unhideWhenUsed="0"/>
+    <w:lsdException w:name="Medium Grid 1 Accent 5" w:semiHidden="0" w:uiPriority="67" w:unhideWhenUsed="0"/>
+    <w:lsdException w:name="Medium Grid 2 Accent 5" w:semiHidden="0" w:uiPriority="68" w:unhideWhenUsed="0"/>
+    <w:lsdException w:name="Medium Grid 3 Accent 5" w:semiHidden="0" w:uiPriority="69" w:unhideWhenUsed="0"/>
+    <w:lsdException w:name="Dark List Accent 5" w:semiHidden="0" w:uiPriority="70" w:unhideWhenUsed="0"/>
+    <w:lsdException w:name="Colorful Shading Accent 5" w:semiHidden="0" w:uiPriority="71" w:unhideWhenUsed="0"/>
+    <w:lsdException w:name="Colorful List Accent 5" w:semiHidden="0" w:uiPriority="72" w:unhideWhenUsed="0"/>
+    <w:lsdException w:name="Colorful Grid Accent 5" w:semiHidden="0" w:uiPriority="73" w:unhideWhenUsed="0"/>
+    <w:lsdException w:name="Light Shading Accent 6" w:semiHidden="0" w:uiPriority="60" w:unhideWhenUsed="0"/>
+    <w:lsdException w:name="Light List Accent 6" w:semiHidden="0" w:uiPriority="61" w:unhideWhenUsed="0"/>
+    <w:lsdException w:name="Light Grid Accent 6" w:semiHidden="0" w:uiPriority="62" w:unhideWhenUsed="0"/>
+    <w:lsdException w:name="Medium Shading 1 Accent 6" w:semiHidden="0" w:uiPriority="63" w:unhideWhenUsed="0"/>
+    <w:lsdException w:name="Medium Shading 2 Accent 6" w:semiHidden="0" w:uiPriority="64" w:unhideWhenUsed="0"/>
+    <w:lsdException w:name="Medium List 1 Accent 6" w:semiHidden="0" w:uiPriority="65" w:unhideWhenUsed="0"/>
+    <w:lsdException w:name="Medium List 2 Accent 6" w:semiHidden="0" w:uiPriority="66" w:unhideWhenUsed="0"/>
+    <w:lsdException w:name="Medium Grid 1 Accent 6" w:semiHidden="0" w:uiPriority="67" w:unhideWhenUsed="0"/>
+    <w:lsdException w:name="Medium Grid 2 Accent 6" w:semiHidden="0" w:uiPriority="68" w:unhideWhenUsed="0"/>
+    <w:lsdException w:name="Medium Grid 3 Accent 6" w:semiHidden="0" w:uiPriority="69" w:unhideWhenUsed="0"/>
+    <w:lsdException w:name="Dark List Accent 6" w:semiHidden="0" w:uiPriority="70" w:unhideWhenUsed="0"/>
+    <w:lsdException w:name="Colorful Shading Accent 6" w:semiHidden="0" w:uiPriority="71" w:unhideWhenUsed="0"/>
+    <w:lsdException w:name="Colorful List Accent 6" w:semiHidden="0" w:uiPriority="72" w:unhideWhenUsed="0"/>
+    <w:lsdException w:name="Colorful Grid Accent 6" w:semiHidden="0" w:uiPriority="73" w:unhideWhenUsed="0"/>
+    <w:lsdException w:name="Subtle Emphasis" w:semiHidden="0" w:uiPriority="19" w:unhideWhenUsed="0" w:qFormat="1"/>
+    <w:lsdException w:name="Intense Emphasis" w:semiHidden="0" w:uiPriority="21" w:unhideWhenUsed="0" w:qFormat="1"/>
+    <w:lsdException w:name="Subtle Reference" w:semiHidden="0" w:uiPriority="31" w:unhideWhenUsed="0" w:qFormat="1"/>
+    <w:lsdException w:name="Intense Reference" w:semiHidden="0" w:uiPriority="32" w:unhideWhenUsed="0" w:qFormat="1"/>
+    <w:lsdException w:name="Book Title" w:semiHidden="0" w:uiPriority="33" w:unhideWhenUsed="0" w:qFormat="1"/>
+    <w:lsdException w:name="Bibliography" w:uiPriority="37"/>
+    <w:lsdException w:name="TOC Heading" w:uiPriority="39" w:qFormat="1"/>
   </w:latentStyles>
   <w:style w:type="paragraph" w:default="1" w:styleId="Normal">
     <w:name w:val="Normal"/>
@@ -1517,6 +1270,256 @@
     <w:uiPriority w:val="99"/>
     <w:semiHidden/>
     <w:unhideWhenUsed/>
+  </w:style>
+  <w:style w:type="paragraph" w:styleId="Textedebulles">
+    <w:name w:val="Balloon Text"/>
+    <w:basedOn w:val="Normal"/>
+    <w:link w:val="TextedebullesCar"/>
+    <w:uiPriority w:val="99"/>
+    <w:semiHidden/>
+    <w:unhideWhenUsed/>
+    <w:rsid w:val="0094796D"/>
+    <w:pPr>
+      <w:spacing w:after="0" w:line="240" w:lineRule="auto"/>
+    </w:pPr>
+    <w:rPr>
+      <w:rFonts w:ascii="Tahoma" w:hAnsi="Tahoma" w:cs="Tahoma"/>
+      <w:sz w:val="16"/>
+      <w:szCs w:val="16"/>
+    </w:rPr>
+  </w:style>
+  <w:style w:type="character" w:customStyle="1" w:styleId="TextedebullesCar">
+    <w:name w:val="Texte de bulles Car"/>
+    <w:basedOn w:val="Policepardfaut"/>
+    <w:link w:val="Textedebulles"/>
+    <w:uiPriority w:val="99"/>
+    <w:semiHidden/>
+    <w:rsid w:val="0094796D"/>
+    <w:rPr>
+      <w:rFonts w:ascii="Tahoma" w:hAnsi="Tahoma" w:cs="Tahoma"/>
+      <w:sz w:val="16"/>
+      <w:szCs w:val="16"/>
+    </w:rPr>
+  </w:style>
+</w:styles>
+</file>
+
+<file path=word/stylesWithEffects.xml><?xml version="1.0" encoding="utf-8"?>
+<w:styles xmlns:wpc="http://schemas.microsoft.com/office/word/2010/wordprocessingCanvas" xmlns:mc="http://schemas.openxmlformats.org/markup-compatibility/2006" xmlns:o="urn:schemas-microsoft-com:office:office" xmlns:r="http://schemas.openxmlformats.org/officeDocument/2006/relationships" xmlns:m="http://schemas.openxmlformats.org/officeDocument/2006/math" xmlns:v="urn:schemas-microsoft-com:vml" xmlns:wp14="http://schemas.microsoft.com/office/word/2010/wordprocessingDrawing" xmlns:wp="http://schemas.openxmlformats.org/drawingml/2006/wordprocessingDrawing" xmlns:w10="urn:schemas-microsoft-com:office:word" xmlns:w="http://schemas.openxmlformats.org/wordprocessingml/2006/main" xmlns:w14="http://schemas.microsoft.com/office/word/2010/wordml" xmlns:wpg="http://schemas.microsoft.com/office/word/2010/wordprocessingGroup" xmlns:wpi="http://schemas.microsoft.com/office/word/2010/wordprocessingInk" xmlns:wne="http://schemas.microsoft.com/office/word/2006/wordml" xmlns:wps="http://schemas.microsoft.com/office/word/2010/wordprocessingShape" mc:Ignorable="w14 wp14">
+  <w:docDefaults>
+    <w:rPrDefault>
+      <w:rPr>
+        <w:rFonts w:asciiTheme="minorHAnsi" w:eastAsiaTheme="minorEastAsia" w:hAnsiTheme="minorHAnsi" w:cstheme="minorBidi"/>
+        <w:sz w:val="22"/>
+        <w:szCs w:val="22"/>
+        <w:lang w:val="fr-FR" w:eastAsia="ja-JP" w:bidi="ar-SA"/>
+      </w:rPr>
+    </w:rPrDefault>
+    <w:pPrDefault>
+      <w:pPr>
+        <w:spacing w:after="160" w:line="259" w:lineRule="auto"/>
+      </w:pPr>
+    </w:pPrDefault>
+  </w:docDefaults>
+  <w:latentStyles w:defLockedState="0" w:defUIPriority="99" w:defSemiHidden="1" w:defUnhideWhenUsed="1" w:defQFormat="0" w:count="267">
+    <w:lsdException w:name="Normal" w:semiHidden="0" w:uiPriority="0" w:unhideWhenUsed="0" w:qFormat="1"/>
+    <w:lsdException w:name="heading 1" w:semiHidden="0" w:uiPriority="9" w:unhideWhenUsed="0" w:qFormat="1"/>
+    <w:lsdException w:name="heading 2" w:uiPriority="9" w:qFormat="1"/>
+    <w:lsdException w:name="heading 3" w:uiPriority="9" w:qFormat="1"/>
+    <w:lsdException w:name="heading 4" w:uiPriority="9" w:qFormat="1"/>
+    <w:lsdException w:name="heading 5" w:uiPriority="9" w:qFormat="1"/>
+    <w:lsdException w:name="heading 6" w:uiPriority="9" w:qFormat="1"/>
+    <w:lsdException w:name="heading 7" w:uiPriority="9" w:qFormat="1"/>
+    <w:lsdException w:name="heading 8" w:uiPriority="9" w:qFormat="1"/>
+    <w:lsdException w:name="heading 9" w:uiPriority="9" w:qFormat="1"/>
+    <w:lsdException w:name="toc 1" w:uiPriority="39"/>
+    <w:lsdException w:name="toc 2" w:uiPriority="39"/>
+    <w:lsdException w:name="toc 3" w:uiPriority="39"/>
+    <w:lsdException w:name="toc 4" w:uiPriority="39"/>
+    <w:lsdException w:name="toc 5" w:uiPriority="39"/>
+    <w:lsdException w:name="toc 6" w:uiPriority="39"/>
+    <w:lsdException w:name="toc 7" w:uiPriority="39"/>
+    <w:lsdException w:name="toc 8" w:uiPriority="39"/>
+    <w:lsdException w:name="toc 9" w:uiPriority="39"/>
+    <w:lsdException w:name="caption" w:uiPriority="35" w:qFormat="1"/>
+    <w:lsdException w:name="Title" w:semiHidden="0" w:uiPriority="10" w:unhideWhenUsed="0" w:qFormat="1"/>
+    <w:lsdException w:name="Default Paragraph Font" w:uiPriority="1"/>
+    <w:lsdException w:name="Subtitle" w:semiHidden="0" w:uiPriority="11" w:unhideWhenUsed="0" w:qFormat="1"/>
+    <w:lsdException w:name="Strong" w:semiHidden="0" w:uiPriority="22" w:unhideWhenUsed="0" w:qFormat="1"/>
+    <w:lsdException w:name="Emphasis" w:semiHidden="0" w:uiPriority="20" w:unhideWhenUsed="0" w:qFormat="1"/>
+    <w:lsdException w:name="Table Grid" w:semiHidden="0" w:uiPriority="39" w:unhideWhenUsed="0"/>
+    <w:lsdException w:name="Placeholder Text" w:unhideWhenUsed="0"/>
+    <w:lsdException w:name="No Spacing" w:semiHidden="0" w:uiPriority="1" w:unhideWhenUsed="0" w:qFormat="1"/>
+    <w:lsdException w:name="Light Shading" w:semiHidden="0" w:uiPriority="60" w:unhideWhenUsed="0"/>
+    <w:lsdException w:name="Light List" w:semiHidden="0" w:uiPriority="61" w:unhideWhenUsed="0"/>
+    <w:lsdException w:name="Light Grid" w:semiHidden="0" w:uiPriority="62" w:unhideWhenUsed="0"/>
+    <w:lsdException w:name="Medium Shading 1" w:semiHidden="0" w:uiPriority="63" w:unhideWhenUsed="0"/>
+    <w:lsdException w:name="Medium Shading 2" w:semiHidden="0" w:uiPriority="64" w:unhideWhenUsed="0"/>
+    <w:lsdException w:name="Medium List 1" w:semiHidden="0" w:uiPriority="65" w:unhideWhenUsed="0"/>
+    <w:lsdException w:name="Medium List 2" w:semiHidden="0" w:uiPriority="66" w:unhideWhenUsed="0"/>
+    <w:lsdException w:name="Medium Grid 1" w:semiHidden="0" w:uiPriority="67" w:unhideWhenUsed="0"/>
+    <w:lsdException w:name="Medium Grid 2" w:semiHidden="0" w:uiPriority="68" w:unhideWhenUsed="0"/>
+    <w:lsdException w:name="Medium Grid 3" w:semiHidden="0" w:uiPriority="69" w:unhideWhenUsed="0"/>
+    <w:lsdException w:name="Dark List" w:semiHidden="0" w:uiPriority="70" w:unhideWhenUsed="0"/>
+    <w:lsdException w:name="Colorful Shading" w:semiHidden="0" w:uiPriority="71" w:unhideWhenUsed="0"/>
+    <w:lsdException w:name="Colorful List" w:semiHidden="0" w:uiPriority="72" w:unhideWhenUsed="0"/>
+    <w:lsdException w:name="Colorful Grid" w:semiHidden="0" w:uiPriority="73" w:unhideWhenUsed="0"/>
+    <w:lsdException w:name="Light Shading Accent 1" w:semiHidden="0" w:uiPriority="60" w:unhideWhenUsed="0"/>
+    <w:lsdException w:name="Light List Accent 1" w:semiHidden="0" w:uiPriority="61" w:unhideWhenUsed="0"/>
+    <w:lsdException w:name="Light Grid Accent 1" w:semiHidden="0" w:uiPriority="62" w:unhideWhenUsed="0"/>
+    <w:lsdException w:name="Medium Shading 1 Accent 1" w:semiHidden="0" w:uiPriority="63" w:unhideWhenUsed="0"/>
+    <w:lsdException w:name="Medium Shading 2 Accent 1" w:semiHidden="0" w:uiPriority="64" w:unhideWhenUsed="0"/>
+    <w:lsdException w:name="Medium List 1 Accent 1" w:semiHidden="0" w:uiPriority="65" w:unhideWhenUsed="0"/>
+    <w:lsdException w:name="Revision" w:unhideWhenUsed="0"/>
+    <w:lsdException w:name="List Paragraph" w:semiHidden="0" w:uiPriority="34" w:unhideWhenUsed="0" w:qFormat="1"/>
+    <w:lsdException w:name="Quote" w:semiHidden="0" w:uiPriority="29" w:unhideWhenUsed="0" w:qFormat="1"/>
+    <w:lsdException w:name="Intense Quote" w:semiHidden="0" w:uiPriority="30" w:unhideWhenUsed="0" w:qFormat="1"/>
+    <w:lsdException w:name="Medium List 2 Accent 1" w:semiHidden="0" w:uiPriority="66" w:unhideWhenUsed="0"/>
+    <w:lsdException w:name="Medium Grid 1 Accent 1" w:semiHidden="0" w:uiPriority="67" w:unhideWhenUsed="0"/>
+    <w:lsdException w:name="Medium Grid 2 Accent 1" w:semiHidden="0" w:uiPriority="68" w:unhideWhenUsed="0"/>
+    <w:lsdException w:name="Medium Grid 3 Accent 1" w:semiHidden="0" w:uiPriority="69" w:unhideWhenUsed="0"/>
+    <w:lsdException w:name="Dark List Accent 1" w:semiHidden="0" w:uiPriority="70" w:unhideWhenUsed="0"/>
+    <w:lsdException w:name="Colorful Shading Accent 1" w:semiHidden="0" w:uiPriority="71" w:unhideWhenUsed="0"/>
+    <w:lsdException w:name="Colorful List Accent 1" w:semiHidden="0" w:uiPriority="72" w:unhideWhenUsed="0"/>
+    <w:lsdException w:name="Colorful Grid Accent 1" w:semiHidden="0" w:uiPriority="73" w:unhideWhenUsed="0"/>
+    <w:lsdException w:name="Light Shading Accent 2" w:semiHidden="0" w:uiPriority="60" w:unhideWhenUsed="0"/>
+    <w:lsdException w:name="Light List Accent 2" w:semiHidden="0" w:uiPriority="61" w:unhideWhenUsed="0"/>
+    <w:lsdException w:name="Light Grid Accent 2" w:semiHidden="0" w:uiPriority="62" w:unhideWhenUsed="0"/>
+    <w:lsdException w:name="Medium Shading 1 Accent 2" w:semiHidden="0" w:uiPriority="63" w:unhideWhenUsed="0"/>
+    <w:lsdException w:name="Medium Shading 2 Accent 2" w:semiHidden="0" w:uiPriority="64" w:unhideWhenUsed="0"/>
+    <w:lsdException w:name="Medium List 1 Accent 2" w:semiHidden="0" w:uiPriority="65" w:unhideWhenUsed="0"/>
+    <w:lsdException w:name="Medium List 2 Accent 2" w:semiHidden="0" w:uiPriority="66" w:unhideWhenUsed="0"/>
+    <w:lsdException w:name="Medium Grid 1 Accent 2" w:semiHidden="0" w:uiPriority="67" w:unhideWhenUsed="0"/>
+    <w:lsdException w:name="Medium Grid 2 Accent 2" w:semiHidden="0" w:uiPriority="68" w:unhideWhenUsed="0"/>
+    <w:lsdException w:name="Medium Grid 3 Accent 2" w:semiHidden="0" w:uiPriority="69" w:unhideWhenUsed="0"/>
+    <w:lsdException w:name="Dark List Accent 2" w:semiHidden="0" w:uiPriority="70" w:unhideWhenUsed="0"/>
+    <w:lsdException w:name="Colorful Shading Accent 2" w:semiHidden="0" w:uiPriority="71" w:unhideWhenUsed="0"/>
+    <w:lsdException w:name="Colorful List Accent 2" w:semiHidden="0" w:uiPriority="72" w:unhideWhenUsed="0"/>
+    <w:lsdException w:name="Colorful Grid Accent 2" w:semiHidden="0" w:uiPriority="73" w:unhideWhenUsed="0"/>
+    <w:lsdException w:name="Light Shading Accent 3" w:semiHidden="0" w:uiPriority="60" w:unhideWhenUsed="0"/>
+    <w:lsdException w:name="Light List Accent 3" w:semiHidden="0" w:uiPriority="61" w:unhideWhenUsed="0"/>
+    <w:lsdException w:name="Light Grid Accent 3" w:semiHidden="0" w:uiPriority="62" w:unhideWhenUsed="0"/>
+    <w:lsdException w:name="Medium Shading 1 Accent 3" w:semiHidden="0" w:uiPriority="63" w:unhideWhenUsed="0"/>
+    <w:lsdException w:name="Medium Shading 2 Accent 3" w:semiHidden="0" w:uiPriority="64" w:unhideWhenUsed="0"/>
+    <w:lsdException w:name="Medium List 1 Accent 3" w:semiHidden="0" w:uiPriority="65" w:unhideWhenUsed="0"/>
+    <w:lsdException w:name="Medium List 2 Accent 3" w:semiHidden="0" w:uiPriority="66" w:unhideWhenUsed="0"/>
+    <w:lsdException w:name="Medium Grid 1 Accent 3" w:semiHidden="0" w:uiPriority="67" w:unhideWhenUsed="0"/>
+    <w:lsdException w:name="Medium Grid 2 Accent 3" w:semiHidden="0" w:uiPriority="68" w:unhideWhenUsed="0"/>
+    <w:lsdException w:name="Medium Grid 3 Accent 3" w:semiHidden="0" w:uiPriority="69" w:unhideWhenUsed="0"/>
+    <w:lsdException w:name="Dark List Accent 3" w:semiHidden="0" w:uiPriority="70" w:unhideWhenUsed="0"/>
+    <w:lsdException w:name="Colorful Shading Accent 3" w:semiHidden="0" w:uiPriority="71" w:unhideWhenUsed="0"/>
+    <w:lsdException w:name="Colorful List Accent 3" w:semiHidden="0" w:uiPriority="72" w:unhideWhenUsed="0"/>
+    <w:lsdException w:name="Colorful Grid Accent 3" w:semiHidden="0" w:uiPriority="73" w:unhideWhenUsed="0"/>
+    <w:lsdException w:name="Light Shading Accent 4" w:semiHidden="0" w:uiPriority="60" w:unhideWhenUsed="0"/>
+    <w:lsdException w:name="Light List Accent 4" w:semiHidden="0" w:uiPriority="61" w:unhideWhenUsed="0"/>
+    <w:lsdException w:name="Light Grid Accent 4" w:semiHidden="0" w:uiPriority="62" w:unhideWhenUsed="0"/>
+    <w:lsdException w:name="Medium Shading 1 Accent 4" w:semiHidden="0" w:uiPriority="63" w:unhideWhenUsed="0"/>
+    <w:lsdException w:name="Medium Shading 2 Accent 4" w:semiHidden="0" w:uiPriority="64" w:unhideWhenUsed="0"/>
+    <w:lsdException w:name="Medium List 1 Accent 4" w:semiHidden="0" w:uiPriority="65" w:unhideWhenUsed="0"/>
+    <w:lsdException w:name="Medium List 2 Accent 4" w:semiHidden="0" w:uiPriority="66" w:unhideWhenUsed="0"/>
+    <w:lsdException w:name="Medium Grid 1 Accent 4" w:semiHidden="0" w:uiPriority="67" w:unhideWhenUsed="0"/>
+    <w:lsdException w:name="Medium Grid 2 Accent 4" w:semiHidden="0" w:uiPriority="68" w:unhideWhenUsed="0"/>
+    <w:lsdException w:name="Medium Grid 3 Accent 4" w:semiHidden="0" w:uiPriority="69" w:unhideWhenUsed="0"/>
+    <w:lsdException w:name="Dark List Accent 4" w:semiHidden="0" w:uiPriority="70" w:unhideWhenUsed="0"/>
+    <w:lsdException w:name="Colorful Shading Accent 4" w:semiHidden="0" w:uiPriority="71" w:unhideWhenUsed="0"/>
+    <w:lsdException w:name="Colorful List Accent 4" w:semiHidden="0" w:uiPriority="72" w:unhideWhenUsed="0"/>
+    <w:lsdException w:name="Colorful Grid Accent 4" w:semiHidden="0" w:uiPriority="73" w:unhideWhenUsed="0"/>
+    <w:lsdException w:name="Light Shading Accent 5" w:semiHidden="0" w:uiPriority="60" w:unhideWhenUsed="0"/>
+    <w:lsdException w:name="Light List Accent 5" w:semiHidden="0" w:uiPriority="61" w:unhideWhenUsed="0"/>
+    <w:lsdException w:name="Light Grid Accent 5" w:semiHidden="0" w:uiPriority="62" w:unhideWhenUsed="0"/>
+    <w:lsdException w:name="Medium Shading 1 Accent 5" w:semiHidden="0" w:uiPriority="63" w:unhideWhenUsed="0"/>
+    <w:lsdException w:name="Medium Shading 2 Accent 5" w:semiHidden="0" w:uiPriority="64" w:unhideWhenUsed="0"/>
+    <w:lsdException w:name="Medium List 1 Accent 5" w:semiHidden="0" w:uiPriority="65" w:unhideWhenUsed="0"/>
+    <w:lsdException w:name="Medium List 2 Accent 5" w:semiHidden="0" w:uiPriority="66" w:unhideWhenUsed="0"/>
+    <w:lsdException w:name="Medium Grid 1 Accent 5" w:semiHidden="0" w:uiPriority="67" w:unhideWhenUsed="0"/>
+    <w:lsdException w:name="Medium Grid 2 Accent 5" w:semiHidden="0" w:uiPriority="68" w:unhideWhenUsed="0"/>
+    <w:lsdException w:name="Medium Grid 3 Accent 5" w:semiHidden="0" w:uiPriority="69" w:unhideWhenUsed="0"/>
+    <w:lsdException w:name="Dark List Accent 5" w:semiHidden="0" w:uiPriority="70" w:unhideWhenUsed="0"/>
+    <w:lsdException w:name="Colorful Shading Accent 5" w:semiHidden="0" w:uiPriority="71" w:unhideWhenUsed="0"/>
+    <w:lsdException w:name="Colorful List Accent 5" w:semiHidden="0" w:uiPriority="72" w:unhideWhenUsed="0"/>
+    <w:lsdException w:name="Colorful Grid Accent 5" w:semiHidden="0" w:uiPriority="73" w:unhideWhenUsed="0"/>
+    <w:lsdException w:name="Light Shading Accent 6" w:semiHidden="0" w:uiPriority="60" w:unhideWhenUsed="0"/>
+    <w:lsdException w:name="Light List Accent 6" w:semiHidden="0" w:uiPriority="61" w:unhideWhenUsed="0"/>
+    <w:lsdException w:name="Light Grid Accent 6" w:semiHidden="0" w:uiPriority="62" w:unhideWhenUsed="0"/>
+    <w:lsdException w:name="Medium Shading 1 Accent 6" w:semiHidden="0" w:uiPriority="63" w:unhideWhenUsed="0"/>
+    <w:lsdException w:name="Medium Shading 2 Accent 6" w:semiHidden="0" w:uiPriority="64" w:unhideWhenUsed="0"/>
+    <w:lsdException w:name="Medium List 1 Accent 6" w:semiHidden="0" w:uiPriority="65" w:unhideWhenUsed="0"/>
+    <w:lsdException w:name="Medium List 2 Accent 6" w:semiHidden="0" w:uiPriority="66" w:unhideWhenUsed="0"/>
+    <w:lsdException w:name="Medium Grid 1 Accent 6" w:semiHidden="0" w:uiPriority="67" w:unhideWhenUsed="0"/>
+    <w:lsdException w:name="Medium Grid 2 Accent 6" w:semiHidden="0" w:uiPriority="68" w:unhideWhenUsed="0"/>
+    <w:lsdException w:name="Medium Grid 3 Accent 6" w:semiHidden="0" w:uiPriority="69" w:unhideWhenUsed="0"/>
+    <w:lsdException w:name="Dark List Accent 6" w:semiHidden="0" w:uiPriority="70" w:unhideWhenUsed="0"/>
+    <w:lsdException w:name="Colorful Shading Accent 6" w:semiHidden="0" w:uiPriority="71" w:unhideWhenUsed="0"/>
+    <w:lsdException w:name="Colorful List Accent 6" w:semiHidden="0" w:uiPriority="72" w:unhideWhenUsed="0"/>
+    <w:lsdException w:name="Colorful Grid Accent 6" w:semiHidden="0" w:uiPriority="73" w:unhideWhenUsed="0"/>
+    <w:lsdException w:name="Subtle Emphasis" w:semiHidden="0" w:uiPriority="19" w:unhideWhenUsed="0" w:qFormat="1"/>
+    <w:lsdException w:name="Intense Emphasis" w:semiHidden="0" w:uiPriority="21" w:unhideWhenUsed="0" w:qFormat="1"/>
+    <w:lsdException w:name="Subtle Reference" w:semiHidden="0" w:uiPriority="31" w:unhideWhenUsed="0" w:qFormat="1"/>
+    <w:lsdException w:name="Intense Reference" w:semiHidden="0" w:uiPriority="32" w:unhideWhenUsed="0" w:qFormat="1"/>
+    <w:lsdException w:name="Book Title" w:semiHidden="0" w:uiPriority="33" w:unhideWhenUsed="0" w:qFormat="1"/>
+    <w:lsdException w:name="Bibliography" w:uiPriority="37"/>
+    <w:lsdException w:name="TOC Heading" w:uiPriority="39" w:qFormat="1"/>
+  </w:latentStyles>
+  <w:style w:type="paragraph" w:default="1" w:styleId="Normal">
+    <w:name w:val="Normal"/>
+    <w:qFormat/>
+  </w:style>
+  <w:style w:type="character" w:default="1" w:styleId="Policepardfaut">
+    <w:name w:val="Default Paragraph Font"/>
+    <w:uiPriority w:val="1"/>
+    <w:semiHidden/>
+    <w:unhideWhenUsed/>
+  </w:style>
+  <w:style w:type="table" w:default="1" w:styleId="TableauNormal">
+    <w:name w:val="Normal Table"/>
+    <w:uiPriority w:val="99"/>
+    <w:semiHidden/>
+    <w:unhideWhenUsed/>
+    <w:tblPr>
+      <w:tblInd w:w="0" w:type="dxa"/>
+      <w:tblCellMar>
+        <w:top w:w="0" w:type="dxa"/>
+        <w:left w:w="108" w:type="dxa"/>
+        <w:bottom w:w="0" w:type="dxa"/>
+        <w:right w:w="108" w:type="dxa"/>
+      </w:tblCellMar>
+    </w:tblPr>
+  </w:style>
+  <w:style w:type="numbering" w:default="1" w:styleId="Aucuneliste">
+    <w:name w:val="No List"/>
+    <w:uiPriority w:val="99"/>
+    <w:semiHidden/>
+    <w:unhideWhenUsed/>
+  </w:style>
+  <w:style w:type="paragraph" w:styleId="Textedebulles">
+    <w:name w:val="Balloon Text"/>
+    <w:basedOn w:val="Normal"/>
+    <w:link w:val="TextedebullesCar"/>
+    <w:uiPriority w:val="99"/>
+    <w:semiHidden/>
+    <w:unhideWhenUsed/>
+    <w:rsid w:val="0094796D"/>
+    <w:pPr>
+      <w:spacing w:after="0" w:line="240" w:lineRule="auto"/>
+    </w:pPr>
+    <w:rPr>
+      <w:rFonts w:ascii="Tahoma" w:hAnsi="Tahoma" w:cs="Tahoma"/>
+      <w:sz w:val="16"/>
+      <w:szCs w:val="16"/>
+    </w:rPr>
+  </w:style>
+  <w:style w:type="character" w:customStyle="1" w:styleId="TextedebullesCar">
+    <w:name w:val="Texte de bulles Car"/>
+    <w:basedOn w:val="Policepardfaut"/>
+    <w:link w:val="Textedebulles"/>
+    <w:uiPriority w:val="99"/>
+    <w:semiHidden/>
+    <w:rsid w:val="0094796D"/>
+    <w:rPr>
+      <w:rFonts w:ascii="Tahoma" w:hAnsi="Tahoma" w:cs="Tahoma"/>
+      <w:sz w:val="16"/>
+      <w:szCs w:val="16"/>
+    </w:rPr>
   </w:style>
 </w:styles>
 </file>
@@ -1564,7 +1567,7 @@
     </a:clrScheme>
     <a:fontScheme name="Office">
       <a:majorFont>
-        <a:latin typeface="Calibri Light" panose="020F0302020204030204"/>
+        <a:latin typeface="Calibri Light"/>
         <a:ea typeface=""/>
         <a:cs typeface=""/>
         <a:font script="Jpan" typeface="游ゴシック Light"/>
@@ -1599,7 +1602,7 @@
         <a:font script="Geor" typeface="Sylfaen"/>
       </a:majorFont>
       <a:minorFont>
-        <a:latin typeface="Calibri" panose="020F0502020204030204"/>
+        <a:latin typeface="Calibri"/>
         <a:ea typeface=""/>
         <a:cs typeface=""/>
         <a:font script="Jpan" typeface="游明朝"/>
@@ -1776,7 +1779,7 @@
   <a:extraClrSchemeLst/>
   <a:extLst>
     <a:ext uri="{05A4C25C-085E-4340-85A3-A5531E510DB2}">
-      <thm15:themeFamily xmlns:thm15="http://schemas.microsoft.com/office/thememl/2012/main" name="Office Theme" id="{62F939B6-93AF-4DB8-9C6B-D6C7DFDC589F}" vid="{4A3C46E8-61CC-4603-A589-7422A47A8E4A}"/>
+      <thm15:themeFamily xmlns:thm15="http://schemas.microsoft.com/office/thememl/2012/main" xmlns="" name="Office Theme" id="{62F939B6-93AF-4DB8-9C6B-D6C7DFDC589F}" vid="{4A3C46E8-61CC-4603-A589-7422A47A8E4A}"/>
     </a:ext>
   </a:extLst>
 </a:theme>

</xml_diff>